<commit_message>
Update Bitácora de decisiones.docx
</commit_message>
<xml_diff>
--- a/docs/Bitácora de decisiones.docx
+++ b/docs/Bitácora de decisiones.docx
@@ -14,38 +14,22 @@
           <w:b/>
           <w:bCs/>
         </w:rPr>
-        <w:t>Bitácora de decisiones — Proyecto Power BI (</w:t>
-      </w:r>
-      <w:proofErr w:type="spellStart"/>
-      <w:r>
-        <w:rPr>
-          <w:b/>
-          <w:bCs/>
-        </w:rPr>
-        <w:t>Olist</w:t>
-      </w:r>
-      <w:proofErr w:type="spellEnd"/>
-      <w:r>
-        <w:rPr>
-          <w:b/>
-          <w:bCs/>
-        </w:rPr>
-        <w:t>)</w:t>
-      </w:r>
-    </w:p>
-    <w:p>
-      <w:pPr>
-        <w:rPr>
-          <w:b/>
-          <w:bCs/>
-        </w:rPr>
-      </w:pPr>
-      <w:r>
-        <w:rPr>
-          <w:b/>
-          <w:bCs/>
-        </w:rPr>
-        <w:t>Etapa: Preparación de datos (Power Query) — Pasos 4 y 5</w:t>
+        <w:t>Bitácora de decisiones</w:t>
+      </w:r>
+    </w:p>
+    <w:p>
+      <w:pPr>
+        <w:rPr>
+          <w:b/>
+          <w:bCs/>
+        </w:rPr>
+      </w:pPr>
+      <w:r>
+        <w:rPr>
+          <w:b/>
+          <w:bCs/>
+        </w:rPr>
+        <w:t xml:space="preserve">Etapa: Preparación de datos </w:t>
       </w:r>
     </w:p>
     <w:p>
@@ -78,33 +62,31 @@
       </w:r>
     </w:p>
     <w:p>
-      <w:r>
-        <w:pict w14:anchorId="61A89DA0">
-          <v:rect id="_x0000_i1056" style="width:0;height:1.5pt" o:hralign="center" o:hrstd="t" o:hr="t" fillcolor="#a0a0a0" stroked="f"/>
-        </w:pict>
-      </w:r>
-    </w:p>
-    <w:p>
-      <w:pPr>
-        <w:rPr>
-          <w:b/>
-          <w:bCs/>
-        </w:rPr>
-      </w:pPr>
-      <w:r>
-        <w:rPr>
-          <w:b/>
-          <w:bCs/>
-        </w:rPr>
-        <w:t xml:space="preserve">Paso 4 — </w:t>
-      </w:r>
-      <w:proofErr w:type="spellStart"/>
-      <w:r>
-        <w:rPr>
-          <w:b/>
-          <w:bCs/>
-        </w:rPr>
-        <w:t>agg_payments_order</w:t>
+      <w:pPr>
+        <w:pStyle w:val="Prrafodelista"/>
+        <w:numPr>
+          <w:ilvl w:val="0"/>
+          <w:numId w:val="23"/>
+        </w:numPr>
+        <w:rPr>
+          <w:b/>
+          <w:bCs/>
+        </w:rPr>
+      </w:pPr>
+      <w:proofErr w:type="spellStart"/>
+      <w:r>
+        <w:rPr>
+          <w:b/>
+          <w:bCs/>
+        </w:rPr>
+        <w:t>A</w:t>
+      </w:r>
+      <w:r>
+        <w:rPr>
+          <w:b/>
+          <w:bCs/>
+        </w:rPr>
+        <w:t>gg_payments_order</w:t>
       </w:r>
       <w:proofErr w:type="spellEnd"/>
       <w:r>
@@ -192,59 +174,6 @@
       <w:r>
         <w:t>).</w:t>
       </w:r>
-    </w:p>
-    <w:p>
-      <w:r>
-        <w:rPr>
-          <w:b/>
-          <w:bCs/>
-        </w:rPr>
-        <w:t>Decisión tomada</w:t>
-      </w:r>
-      <w:r>
-        <w:br/>
-        <w:t xml:space="preserve">Crear una tabla agregada llamada </w:t>
-      </w:r>
-      <w:proofErr w:type="spellStart"/>
-      <w:r>
-        <w:rPr>
-          <w:b/>
-          <w:bCs/>
-        </w:rPr>
-        <w:t>agg_payments_order</w:t>
-      </w:r>
-      <w:proofErr w:type="spellEnd"/>
-      <w:r>
-        <w:t xml:space="preserve"> con el grano:</w:t>
-      </w:r>
-      <w:r>
-        <w:br/>
-      </w:r>
-      <w:r>
-        <w:rPr>
-          <w:rFonts w:ascii="Segoe UI Emoji" w:hAnsi="Segoe UI Emoji" w:cs="Segoe UI Emoji"/>
-        </w:rPr>
-        <w:t>✅</w:t>
-      </w:r>
-      <w:r>
-        <w:t xml:space="preserve"> </w:t>
-      </w:r>
-      <w:r>
-        <w:rPr>
-          <w:b/>
-          <w:bCs/>
-        </w:rPr>
-        <w:t xml:space="preserve">1 fila = 1 </w:t>
-      </w:r>
-      <w:proofErr w:type="spellStart"/>
-      <w:r>
-        <w:rPr>
-          <w:b/>
-          <w:bCs/>
-        </w:rPr>
-        <w:t>order_id</w:t>
-      </w:r>
-      <w:proofErr w:type="spellEnd"/>
     </w:p>
     <w:p>
       <w:r>
@@ -341,33 +270,31 @@
       </w:r>
     </w:p>
     <w:p>
-      <w:r>
-        <w:pict w14:anchorId="1CB3EB81">
-          <v:rect id="_x0000_i1057" style="width:0;height:1.5pt" o:hralign="center" o:hrstd="t" o:hr="t" fillcolor="#a0a0a0" stroked="f"/>
-        </w:pict>
-      </w:r>
-    </w:p>
-    <w:p>
-      <w:pPr>
-        <w:rPr>
-          <w:b/>
-          <w:bCs/>
-        </w:rPr>
-      </w:pPr>
-      <w:r>
-        <w:rPr>
-          <w:b/>
-          <w:bCs/>
-        </w:rPr>
-        <w:t xml:space="preserve">Paso 5 — </w:t>
-      </w:r>
-      <w:proofErr w:type="spellStart"/>
-      <w:r>
-        <w:rPr>
-          <w:b/>
-          <w:bCs/>
-        </w:rPr>
-        <w:t>fact_orders</w:t>
+      <w:pPr>
+        <w:pStyle w:val="Prrafodelista"/>
+        <w:numPr>
+          <w:ilvl w:val="0"/>
+          <w:numId w:val="23"/>
+        </w:numPr>
+        <w:rPr>
+          <w:b/>
+          <w:bCs/>
+        </w:rPr>
+      </w:pPr>
+      <w:proofErr w:type="spellStart"/>
+      <w:r>
+        <w:rPr>
+          <w:b/>
+          <w:bCs/>
+        </w:rPr>
+        <w:t>F</w:t>
+      </w:r>
+      <w:r>
+        <w:rPr>
+          <w:b/>
+          <w:bCs/>
+        </w:rPr>
+        <w:t>act_orders</w:t>
       </w:r>
       <w:proofErr w:type="spellEnd"/>
       <w:r>
@@ -385,18 +312,6 @@
           <w:bCs/>
         </w:rPr>
         <w:t>Problema identificado</w:t>
-      </w:r>
-      <w:r>
-        <w:br/>
-        <w:t xml:space="preserve">Para un buen modelo </w:t>
-      </w:r>
-      <w:proofErr w:type="gramStart"/>
-      <w:r>
-        <w:t>BI se</w:t>
-      </w:r>
-      <w:proofErr w:type="gramEnd"/>
-      <w:r>
-        <w:t xml:space="preserve"> necesita una tabla de hechos con un grano claro.</w:t>
       </w:r>
       <w:r>
         <w:br/>
@@ -485,68 +400,6 @@
           <w:b/>
           <w:bCs/>
         </w:rPr>
-        <w:t>Decisión tomada</w:t>
-      </w:r>
-      <w:r>
-        <w:br/>
-        <w:t xml:space="preserve">Crear </w:t>
-      </w:r>
-      <w:proofErr w:type="spellStart"/>
-      <w:r>
-        <w:rPr>
-          <w:b/>
-          <w:bCs/>
-        </w:rPr>
-        <w:t>fact_orders</w:t>
-      </w:r>
-      <w:proofErr w:type="spellEnd"/>
-      <w:r>
-        <w:t xml:space="preserve"> a partir de </w:t>
-      </w:r>
-      <w:proofErr w:type="spellStart"/>
-      <w:r>
-        <w:t>stg_orders</w:t>
-      </w:r>
-      <w:proofErr w:type="spellEnd"/>
-      <w:r>
-        <w:t>, usando el grano:</w:t>
-      </w:r>
-      <w:r>
-        <w:br/>
-      </w:r>
-      <w:r>
-        <w:rPr>
-          <w:rFonts w:ascii="Segoe UI Emoji" w:hAnsi="Segoe UI Emoji" w:cs="Segoe UI Emoji"/>
-        </w:rPr>
-        <w:t>✅</w:t>
-      </w:r>
-      <w:r>
-        <w:t xml:space="preserve"> </w:t>
-      </w:r>
-      <w:r>
-        <w:rPr>
-          <w:b/>
-          <w:bCs/>
-        </w:rPr>
-        <w:t xml:space="preserve">1 fila = 1 </w:t>
-      </w:r>
-      <w:proofErr w:type="spellStart"/>
-      <w:r>
-        <w:rPr>
-          <w:b/>
-          <w:bCs/>
-        </w:rPr>
-        <w:t>order_id</w:t>
-      </w:r>
-      <w:proofErr w:type="spellEnd"/>
-    </w:p>
-    <w:p>
-      <w:r>
-        <w:rPr>
-          <w:b/>
-          <w:bCs/>
-        </w:rPr>
-        <w:lastRenderedPageBreak/>
         <w:t>Transformaciones aplicadas</w:t>
       </w:r>
     </w:p>
@@ -760,6 +613,7 @@
       </w:pPr>
       <w:proofErr w:type="spellStart"/>
       <w:r>
+        <w:lastRenderedPageBreak/>
         <w:t>is_delivered</w:t>
       </w:r>
       <w:proofErr w:type="spellEnd"/>
@@ -919,13 +773,6 @@
       </w:r>
     </w:p>
     <w:p>
-      <w:r>
-        <w:pict w14:anchorId="3D5E6850">
-          <v:rect id="_x0000_i1058" style="width:0;height:1.5pt" o:hralign="center" o:hrstd="t" o:hr="t" fillcolor="#a0a0a0" stroked="f"/>
-        </w:pict>
-      </w:r>
-    </w:p>
-    <w:p>
       <w:pPr>
         <w:rPr>
           <w:b/>
@@ -959,13 +806,22 @@
           <w:ilvl w:val="0"/>
           <w:numId w:val="9"/>
         </w:numPr>
-      </w:pPr>
-      <w:proofErr w:type="spellStart"/>
-      <w:r>
+        <w:rPr>
+          <w:highlight w:val="lightGray"/>
+        </w:rPr>
+      </w:pPr>
+      <w:proofErr w:type="spellStart"/>
+      <w:r>
+        <w:rPr>
+          <w:highlight w:val="lightGray"/>
+        </w:rPr>
         <w:t>agg_payments_order</w:t>
       </w:r>
       <w:proofErr w:type="spellEnd"/>
       <w:r>
+        <w:rPr>
+          <w:highlight w:val="lightGray"/>
+        </w:rPr>
         <w:t xml:space="preserve"> asegura pagos a nivel pedido (sin duplicaciones)</w:t>
       </w:r>
     </w:p>
@@ -975,97 +831,97 @@
           <w:ilvl w:val="0"/>
           <w:numId w:val="9"/>
         </w:numPr>
-      </w:pPr>
-      <w:proofErr w:type="spellStart"/>
-      <w:r>
+        <w:rPr>
+          <w:highlight w:val="lightGray"/>
+        </w:rPr>
+      </w:pPr>
+      <w:proofErr w:type="spellStart"/>
+      <w:r>
+        <w:rPr>
+          <w:highlight w:val="lightGray"/>
+        </w:rPr>
         <w:t>fact_orders</w:t>
       </w:r>
       <w:proofErr w:type="spellEnd"/>
       <w:r>
+        <w:rPr>
+          <w:highlight w:val="lightGray"/>
+        </w:rPr>
         <w:t xml:space="preserve"> queda lista para </w:t>
       </w:r>
       <w:proofErr w:type="spellStart"/>
       <w:r>
+        <w:rPr>
+          <w:highlight w:val="lightGray"/>
+        </w:rPr>
         <w:t>KPIs</w:t>
       </w:r>
       <w:proofErr w:type="spellEnd"/>
       <w:r>
+        <w:rPr>
+          <w:highlight w:val="lightGray"/>
+        </w:rPr>
         <w:t xml:space="preserve"> ejecutivos, logística y retención</w:t>
       </w:r>
     </w:p>
     <w:p>
       <w:pPr>
+        <w:rPr>
+          <w:b/>
+          <w:bCs/>
+        </w:rPr>
+      </w:pPr>
+    </w:p>
+    <w:p>
+      <w:pPr>
+        <w:rPr>
+          <w:b/>
+          <w:bCs/>
+        </w:rPr>
+      </w:pPr>
+      <w:r>
+        <w:rPr>
+          <w:b/>
+          <w:bCs/>
+        </w:rPr>
+        <w:t>E</w:t>
+      </w:r>
+      <w:r>
+        <w:rPr>
+          <w:b/>
+          <w:bCs/>
+        </w:rPr>
+        <w:t>tapa R</w:t>
+      </w:r>
+      <w:proofErr w:type="spellStart"/>
+      <w:r>
+        <w:rPr>
+          <w:b/>
+          <w:bCs/>
+        </w:rPr>
+        <w:t>eviews</w:t>
+      </w:r>
+      <w:proofErr w:type="spellEnd"/>
+      <w:r>
+        <w:rPr>
+          <w:b/>
+          <w:bCs/>
+        </w:rPr>
+        <w:t xml:space="preserve"> </w:t>
+      </w:r>
+    </w:p>
+    <w:p>
+      <w:pPr>
+        <w:pStyle w:val="Prrafodelista"/>
         <w:numPr>
           <w:ilvl w:val="0"/>
-          <w:numId w:val="9"/>
+          <w:numId w:val="23"/>
         </w:numPr>
-      </w:pPr>
-      <w:r>
-        <w:t xml:space="preserve">El modelo sigue el principio BI de </w:t>
-      </w:r>
-      <w:r>
-        <w:rPr>
-          <w:b/>
-          <w:bCs/>
-        </w:rPr>
-        <w:t>grano definido + agregaciones previas</w:t>
-      </w:r>
-      <w:r>
-        <w:t xml:space="preserve"> para métricas confiables</w:t>
-      </w:r>
-    </w:p>
-    <w:p>
-      <w:r>
-        <w:pict w14:anchorId="69D4A498">
-          <v:rect id="_x0000_i1059" style="width:0;height:1.5pt" o:hralign="center" o:hrstd="t" o:hr="t" fillcolor="#a0a0a0" stroked="f"/>
-        </w:pict>
-      </w:r>
-    </w:p>
-    <w:p>
-      <w:pPr>
-        <w:rPr>
-          <w:b/>
-          <w:bCs/>
-        </w:rPr>
-      </w:pPr>
-      <w:r>
-        <w:rPr>
-          <w:b/>
-          <w:bCs/>
-        </w:rPr>
-        <w:t xml:space="preserve">Bitácora de decisiones — Etapa </w:t>
-      </w:r>
-      <w:proofErr w:type="spellStart"/>
-      <w:r>
-        <w:rPr>
-          <w:b/>
-          <w:bCs/>
-        </w:rPr>
-        <w:t>Reviews</w:t>
-      </w:r>
-      <w:proofErr w:type="spellEnd"/>
-      <w:r>
-        <w:rPr>
-          <w:b/>
-          <w:bCs/>
-        </w:rPr>
-        <w:t xml:space="preserve"> (Paso 6)</w:t>
-      </w:r>
-    </w:p>
-    <w:p>
-      <w:pPr>
-        <w:rPr>
-          <w:b/>
-          <w:bCs/>
-        </w:rPr>
-      </w:pPr>
-      <w:r>
-        <w:rPr>
-          <w:b/>
-          <w:bCs/>
-        </w:rPr>
-        <w:t xml:space="preserve">Paso 6 — </w:t>
-      </w:r>
+        <w:rPr>
+          <w:b/>
+          <w:bCs/>
+        </w:rPr>
+      </w:pPr>
       <w:proofErr w:type="spellStart"/>
       <w:r>
         <w:rPr>
@@ -1204,9 +1060,6 @@
       </w:r>
       <w:r>
         <w:br/>
-      </w:r>
-      <w:r>
-        <w:lastRenderedPageBreak/>
         <w:t xml:space="preserve">En un primer intento, se agrupó por </w:t>
       </w:r>
       <w:proofErr w:type="spellStart"/>
@@ -1262,26 +1115,14 @@
       </w:r>
       <w:proofErr w:type="spellEnd"/>
       <w:r>
-        <w:t xml:space="preserve"> con el grano:</w:t>
-      </w:r>
-      <w:r>
-        <w:br/>
-      </w:r>
-      <w:r>
-        <w:rPr>
-          <w:rFonts w:ascii="Segoe UI Emoji" w:hAnsi="Segoe UI Emoji" w:cs="Segoe UI Emoji"/>
-        </w:rPr>
-        <w:t>✅</w:t>
-      </w:r>
-      <w:r>
-        <w:t xml:space="preserve"> </w:t>
-      </w:r>
-      <w:r>
-        <w:rPr>
-          <w:b/>
-          <w:bCs/>
-        </w:rPr>
-        <w:t xml:space="preserve">1 fila = 1 </w:t>
+        <w:t xml:space="preserve"> con </w:t>
+      </w:r>
+      <w:r>
+        <w:rPr>
+          <w:b/>
+          <w:bCs/>
+        </w:rPr>
+        <w:t xml:space="preserve">1 </w:t>
       </w:r>
       <w:proofErr w:type="spellStart"/>
       <w:r>
@@ -1471,6 +1312,7 @@
           <w:b/>
           <w:bCs/>
         </w:rPr>
+        <w:lastRenderedPageBreak/>
         <w:t>Merge</w:t>
       </w:r>
       <w:proofErr w:type="spellEnd"/>
@@ -1507,19 +1349,7 @@
       </w:r>
       <w:proofErr w:type="spellEnd"/>
       <w:r>
-        <w:t xml:space="preserve"> usando:</w:t>
-      </w:r>
-      <w:r>
-        <w:br/>
-      </w:r>
-      <w:r>
-        <w:rPr>
-          <w:rFonts w:ascii="Segoe UI Emoji" w:hAnsi="Segoe UI Emoji" w:cs="Segoe UI Emoji"/>
-        </w:rPr>
-        <w:t>✅</w:t>
-      </w:r>
-      <w:r>
-        <w:t xml:space="preserve"> </w:t>
+        <w:t xml:space="preserve"> usando: </w:t>
       </w:r>
       <w:r>
         <w:rPr>
@@ -1555,7 +1385,7 @@
           <w:b/>
           <w:bCs/>
         </w:rPr>
-        <w:t>Finalidad / beneficio</w:t>
+        <w:t xml:space="preserve">Finalidad </w:t>
       </w:r>
     </w:p>
     <w:p>
@@ -1564,26 +1394,42 @@
           <w:ilvl w:val="0"/>
           <w:numId w:val="12"/>
         </w:numPr>
-      </w:pPr>
-      <w:r>
+        <w:rPr>
+          <w:highlight w:val="lightGray"/>
+        </w:rPr>
+      </w:pPr>
+      <w:r>
+        <w:rPr>
+          <w:highlight w:val="lightGray"/>
+        </w:rPr>
         <w:t xml:space="preserve">Mantener </w:t>
       </w:r>
       <w:proofErr w:type="spellStart"/>
       <w:r>
+        <w:rPr>
+          <w:highlight w:val="lightGray"/>
+        </w:rPr>
         <w:t>fact_orders</w:t>
       </w:r>
       <w:proofErr w:type="spellEnd"/>
       <w:r>
+        <w:rPr>
+          <w:highlight w:val="lightGray"/>
+        </w:rPr>
         <w:t xml:space="preserve"> con </w:t>
       </w:r>
       <w:r>
         <w:rPr>
           <w:b/>
           <w:bCs/>
+          <w:highlight w:val="lightGray"/>
         </w:rPr>
         <w:t>1 fila por pedido</w:t>
       </w:r>
       <w:r>
+        <w:rPr>
+          <w:highlight w:val="lightGray"/>
+        </w:rPr>
         <w:t xml:space="preserve"> y sumar información de satisfacción sin inflar métricas.</w:t>
       </w:r>
     </w:p>
@@ -1593,18 +1439,970 @@
           <w:ilvl w:val="0"/>
           <w:numId w:val="12"/>
         </w:numPr>
-      </w:pPr>
-      <w:r>
+        <w:rPr>
+          <w:highlight w:val="lightGray"/>
+        </w:rPr>
+      </w:pPr>
+      <w:r>
+        <w:rPr>
+          <w:highlight w:val="lightGray"/>
+        </w:rPr>
         <w:t>Habilitar análisis de satisfacción por fecha, estado del pedido, logística (</w:t>
       </w:r>
       <w:proofErr w:type="spellStart"/>
       <w:r>
+        <w:rPr>
+          <w:highlight w:val="lightGray"/>
+        </w:rPr>
         <w:t>on</w:t>
       </w:r>
       <w:proofErr w:type="spellEnd"/>
       <w:r>
+        <w:rPr>
+          <w:highlight w:val="lightGray"/>
+        </w:rPr>
         <w:t>-time vs late) y retención.</w:t>
       </w:r>
+    </w:p>
+    <w:p>
+      <w:pPr>
+        <w:rPr>
+          <w:b/>
+          <w:bCs/>
+        </w:rPr>
+      </w:pPr>
+      <w:r>
+        <w:rPr>
+          <w:b/>
+          <w:bCs/>
+        </w:rPr>
+        <w:t xml:space="preserve">Etapa Ventas por ítem </w:t>
+      </w:r>
+    </w:p>
+    <w:p>
+      <w:pPr>
+        <w:pStyle w:val="Prrafodelista"/>
+        <w:numPr>
+          <w:ilvl w:val="0"/>
+          <w:numId w:val="23"/>
+        </w:numPr>
+        <w:rPr>
+          <w:b/>
+          <w:bCs/>
+        </w:rPr>
+      </w:pPr>
+      <w:r>
+        <w:rPr>
+          <w:b/>
+          <w:bCs/>
+        </w:rPr>
+        <w:t xml:space="preserve">Construcción de </w:t>
+      </w:r>
+      <w:proofErr w:type="spellStart"/>
+      <w:r>
+        <w:rPr>
+          <w:b/>
+          <w:bCs/>
+        </w:rPr>
+        <w:t>fact_sales</w:t>
+      </w:r>
+      <w:proofErr w:type="spellEnd"/>
+      <w:r>
+        <w:rPr>
+          <w:b/>
+          <w:bCs/>
+        </w:rPr>
+        <w:t xml:space="preserve"> (tabla de hechos a nivel ítem)</w:t>
+      </w:r>
+    </w:p>
+    <w:p>
+      <w:r>
+        <w:rPr>
+          <w:b/>
+          <w:bCs/>
+        </w:rPr>
+        <w:t>Objetivo</w:t>
+      </w:r>
+      <w:r>
+        <w:br/>
+        <w:t xml:space="preserve">Crear una tabla de hechos para analizar ventas por </w:t>
+      </w:r>
+      <w:r>
+        <w:rPr>
+          <w:b/>
+          <w:bCs/>
+        </w:rPr>
+        <w:t>producto</w:t>
+      </w:r>
+      <w:r>
+        <w:t xml:space="preserve">, </w:t>
+      </w:r>
+      <w:proofErr w:type="spellStart"/>
+      <w:r>
+        <w:rPr>
+          <w:b/>
+          <w:bCs/>
+        </w:rPr>
+        <w:t>seller</w:t>
+      </w:r>
+      <w:proofErr w:type="spellEnd"/>
+      <w:r>
+        <w:t xml:space="preserve"> y </w:t>
+      </w:r>
+      <w:r>
+        <w:rPr>
+          <w:b/>
+          <w:bCs/>
+        </w:rPr>
+        <w:t>categoría</w:t>
+      </w:r>
+      <w:r>
+        <w:t xml:space="preserve">, manteniendo </w:t>
+      </w:r>
+      <w:proofErr w:type="spellStart"/>
+      <w:r>
+        <w:t>order_id</w:t>
+      </w:r>
+      <w:proofErr w:type="spellEnd"/>
+      <w:r>
+        <w:t xml:space="preserve"> </w:t>
+      </w:r>
+      <w:r>
+        <w:t>y evitando duplicaciones al calcular métricas.</w:t>
+      </w:r>
+    </w:p>
+    <w:p>
+      <w:pPr>
+        <w:rPr>
+          <w:b/>
+          <w:bCs/>
+        </w:rPr>
+      </w:pPr>
+      <w:r>
+        <w:rPr>
+          <w:b/>
+          <w:bCs/>
+        </w:rPr>
+        <w:t xml:space="preserve">Decisión de modelado: </w:t>
+      </w:r>
+      <w:proofErr w:type="spellStart"/>
+      <w:r>
+        <w:rPr>
+          <w:b/>
+          <w:bCs/>
+        </w:rPr>
+        <w:t>order_id+order_item_id</w:t>
+      </w:r>
+      <w:proofErr w:type="spellEnd"/>
+      <w:r>
+        <w:rPr>
+          <w:b/>
+          <w:bCs/>
+        </w:rPr>
+        <w:t xml:space="preserve"> de la tabla</w:t>
+      </w:r>
+    </w:p>
+    <w:p>
+      <w:r>
+        <w:rPr>
+          <w:b/>
+          <w:bCs/>
+        </w:rPr>
+        <w:t>Decisión tomada</w:t>
+      </w:r>
+      <w:r>
+        <w:br/>
+        <w:t xml:space="preserve">Definir </w:t>
+      </w:r>
+      <w:proofErr w:type="spellStart"/>
+      <w:r>
+        <w:t>fact_sales</w:t>
+      </w:r>
+      <w:proofErr w:type="spellEnd"/>
+      <w:r>
+        <w:t xml:space="preserve"> con </w:t>
+      </w:r>
+      <w:r>
+        <w:rPr>
+          <w:b/>
+          <w:bCs/>
+        </w:rPr>
+        <w:t>1 fila = 1 ítem vendido</w:t>
+      </w:r>
+      <w:r>
+        <w:t xml:space="preserve"> (</w:t>
+      </w:r>
+      <w:proofErr w:type="spellStart"/>
+      <w:r>
+        <w:t>order_id</w:t>
+      </w:r>
+      <w:proofErr w:type="spellEnd"/>
+      <w:r>
+        <w:t xml:space="preserve"> + </w:t>
+      </w:r>
+      <w:proofErr w:type="spellStart"/>
+      <w:r>
+        <w:t>order_item_id</w:t>
+      </w:r>
+      <w:proofErr w:type="spellEnd"/>
+      <w:r>
+        <w:t>)</w:t>
+      </w:r>
+    </w:p>
+    <w:p>
+      <w:r>
+        <w:rPr>
+          <w:b/>
+          <w:bCs/>
+        </w:rPr>
+        <w:t>Motivo</w:t>
+      </w:r>
+      <w:r>
+        <w:br/>
+        <w:t>El análisis por producto/</w:t>
+      </w:r>
+      <w:proofErr w:type="spellStart"/>
+      <w:r>
+        <w:t>seller</w:t>
+      </w:r>
+      <w:proofErr w:type="spellEnd"/>
+      <w:r>
+        <w:t xml:space="preserve"> requiere el detalle de cada ítem. Si solo se usa una tabla a nivel pedido, se pierde granularidad para:</w:t>
+      </w:r>
+    </w:p>
+    <w:p>
+      <w:pPr>
+        <w:numPr>
+          <w:ilvl w:val="0"/>
+          <w:numId w:val="24"/>
+        </w:numPr>
+      </w:pPr>
+      <w:r>
+        <w:t>ranking de productos/</w:t>
+      </w:r>
+      <w:proofErr w:type="spellStart"/>
+      <w:r>
+        <w:t>sellers</w:t>
+      </w:r>
+      <w:proofErr w:type="spellEnd"/>
+      <w:r>
+        <w:t>,</w:t>
+      </w:r>
+    </w:p>
+    <w:p>
+      <w:pPr>
+        <w:numPr>
+          <w:ilvl w:val="0"/>
+          <w:numId w:val="24"/>
+        </w:numPr>
+      </w:pPr>
+      <w:r>
+        <w:t>ventas por categoría,</w:t>
+      </w:r>
+    </w:p>
+    <w:p>
+      <w:pPr>
+        <w:numPr>
+          <w:ilvl w:val="0"/>
+          <w:numId w:val="24"/>
+        </w:numPr>
+      </w:pPr>
+      <w:r>
+        <w:t>costos de envío por ítem,</w:t>
+      </w:r>
+    </w:p>
+    <w:p>
+      <w:pPr>
+        <w:numPr>
+          <w:ilvl w:val="0"/>
+          <w:numId w:val="24"/>
+        </w:numPr>
+      </w:pPr>
+      <w:proofErr w:type="spellStart"/>
+      <w:r>
+        <w:t>mix</w:t>
+      </w:r>
+      <w:proofErr w:type="spellEnd"/>
+      <w:r>
+        <w:t xml:space="preserve"> de productos.</w:t>
+      </w:r>
+    </w:p>
+    <w:p>
+      <w:pPr>
+        <w:rPr>
+          <w:b/>
+          <w:bCs/>
+        </w:rPr>
+      </w:pPr>
+      <w:r>
+        <w:rPr>
+          <w:b/>
+          <w:bCs/>
+        </w:rPr>
+        <w:t xml:space="preserve">Enriquecimiento de </w:t>
+      </w:r>
+      <w:proofErr w:type="spellStart"/>
+      <w:r>
+        <w:rPr>
+          <w:b/>
+          <w:bCs/>
+        </w:rPr>
+        <w:t>fact_sales</w:t>
+      </w:r>
+      <w:proofErr w:type="spellEnd"/>
+      <w:r>
+        <w:rPr>
+          <w:b/>
+          <w:bCs/>
+        </w:rPr>
+        <w:t xml:space="preserve"> con datos del pedido</w:t>
+      </w:r>
+    </w:p>
+    <w:p>
+      <w:r>
+        <w:rPr>
+          <w:b/>
+          <w:bCs/>
+        </w:rPr>
+        <w:t>Problema identificado</w:t>
+      </w:r>
+      <w:r>
+        <w:br/>
+        <w:t xml:space="preserve">La tabla </w:t>
+      </w:r>
+      <w:proofErr w:type="spellStart"/>
+      <w:r>
+        <w:t>stg_order_items</w:t>
+      </w:r>
+      <w:proofErr w:type="spellEnd"/>
+      <w:r>
+        <w:t xml:space="preserve"> no contiene </w:t>
+      </w:r>
+      <w:proofErr w:type="spellStart"/>
+      <w:r>
+        <w:t>customer_id</w:t>
+      </w:r>
+      <w:proofErr w:type="spellEnd"/>
+      <w:r>
+        <w:t xml:space="preserve"> ni la fecha de compra.</w:t>
+      </w:r>
+      <w:r>
+        <w:br/>
+        <w:t>Sin esos campos, no se puede analizar ventas por cliente ni conectarla correctamente con el calendario.</w:t>
+      </w:r>
+    </w:p>
+    <w:p>
+      <w:r>
+        <w:rPr>
+          <w:b/>
+          <w:bCs/>
+        </w:rPr>
+        <w:t>Decisión tomada</w:t>
+      </w:r>
+      <w:r>
+        <w:br/>
+        <w:t xml:space="preserve">Combinar </w:t>
+      </w:r>
+      <w:proofErr w:type="spellStart"/>
+      <w:r>
+        <w:t>fact_sales</w:t>
+      </w:r>
+      <w:proofErr w:type="spellEnd"/>
+      <w:r>
+        <w:t xml:space="preserve"> con </w:t>
+      </w:r>
+      <w:proofErr w:type="spellStart"/>
+      <w:r>
+        <w:t>stg_orders</w:t>
+      </w:r>
+      <w:proofErr w:type="spellEnd"/>
+      <w:r>
+        <w:t xml:space="preserve"> por </w:t>
+      </w:r>
+      <w:proofErr w:type="spellStart"/>
+      <w:r>
+        <w:t>order_id</w:t>
+      </w:r>
+      <w:proofErr w:type="spellEnd"/>
+      <w:r>
+        <w:t xml:space="preserve"> usando:</w:t>
+      </w:r>
+      <w:r>
+        <w:t xml:space="preserve"> </w:t>
+      </w:r>
+      <w:r>
+        <w:rPr>
+          <w:b/>
+          <w:bCs/>
+        </w:rPr>
+        <w:t>Externa izquierda (todas de la primera, coincidencias de la segunda)</w:t>
+      </w:r>
+    </w:p>
+    <w:p>
+      <w:r>
+        <w:rPr>
+          <w:b/>
+          <w:bCs/>
+        </w:rPr>
+        <w:t xml:space="preserve">Columnas traídas desde </w:t>
+      </w:r>
+      <w:proofErr w:type="spellStart"/>
+      <w:r>
+        <w:rPr>
+          <w:b/>
+          <w:bCs/>
+        </w:rPr>
+        <w:t>stg_orders</w:t>
+      </w:r>
+      <w:proofErr w:type="spellEnd"/>
+    </w:p>
+    <w:p>
+      <w:pPr>
+        <w:numPr>
+          <w:ilvl w:val="0"/>
+          <w:numId w:val="25"/>
+        </w:numPr>
+      </w:pPr>
+      <w:proofErr w:type="spellStart"/>
+      <w:r>
+        <w:t>customer_id</w:t>
+      </w:r>
+      <w:proofErr w:type="spellEnd"/>
+    </w:p>
+    <w:p>
+      <w:pPr>
+        <w:numPr>
+          <w:ilvl w:val="0"/>
+          <w:numId w:val="25"/>
+        </w:numPr>
+      </w:pPr>
+      <w:proofErr w:type="spellStart"/>
+      <w:r>
+        <w:t>order_purchase_timestamp</w:t>
+      </w:r>
+      <w:proofErr w:type="spellEnd"/>
+      <w:r>
+        <w:t xml:space="preserve"> (temporal para derivar fecha)</w:t>
+      </w:r>
+    </w:p>
+    <w:p>
+      <w:pPr>
+        <w:numPr>
+          <w:ilvl w:val="0"/>
+          <w:numId w:val="25"/>
+        </w:numPr>
+      </w:pPr>
+      <w:proofErr w:type="spellStart"/>
+      <w:r>
+        <w:t>order_</w:t>
+      </w:r>
+      <w:proofErr w:type="gramStart"/>
+      <w:r>
+        <w:t>status</w:t>
+      </w:r>
+      <w:proofErr w:type="spellEnd"/>
+      <w:proofErr w:type="gramEnd"/>
+      <w:r>
+        <w:t xml:space="preserve"> (para filtrar pedidos válidos)</w:t>
+      </w:r>
+    </w:p>
+    <w:p>
+      <w:r>
+        <w:rPr>
+          <w:b/>
+          <w:bCs/>
+        </w:rPr>
+        <w:lastRenderedPageBreak/>
+        <w:t>Finalidad</w:t>
+      </w:r>
+    </w:p>
+    <w:p>
+      <w:pPr>
+        <w:numPr>
+          <w:ilvl w:val="0"/>
+          <w:numId w:val="26"/>
+        </w:numPr>
+      </w:pPr>
+      <w:r>
+        <w:t>habilitar segmentación de ventas por cliente,</w:t>
+      </w:r>
+    </w:p>
+    <w:p>
+      <w:pPr>
+        <w:numPr>
+          <w:ilvl w:val="0"/>
+          <w:numId w:val="26"/>
+        </w:numPr>
+      </w:pPr>
+      <w:r>
+        <w:t>permitir análisis temporal con tabla calendario,</w:t>
+      </w:r>
+    </w:p>
+    <w:p>
+      <w:pPr>
+        <w:numPr>
+          <w:ilvl w:val="0"/>
+          <w:numId w:val="26"/>
+        </w:numPr>
+      </w:pPr>
+      <w:r>
+        <w:t xml:space="preserve">conservar el </w:t>
+      </w:r>
+      <w:r>
+        <w:t>id</w:t>
+      </w:r>
+      <w:r>
+        <w:t xml:space="preserve"> a nivel ítem sin duplicación.</w:t>
+      </w:r>
+    </w:p>
+    <w:p>
+      <w:pPr>
+        <w:rPr>
+          <w:b/>
+          <w:bCs/>
+        </w:rPr>
+      </w:pPr>
+      <w:r>
+        <w:rPr>
+          <w:b/>
+          <w:bCs/>
+        </w:rPr>
+        <w:t xml:space="preserve">Normalización temporal: creación de </w:t>
+      </w:r>
+      <w:proofErr w:type="spellStart"/>
+      <w:r>
+        <w:rPr>
+          <w:b/>
+          <w:bCs/>
+        </w:rPr>
+        <w:t>purchase_date</w:t>
+      </w:r>
+      <w:proofErr w:type="spellEnd"/>
+    </w:p>
+    <w:p>
+      <w:r>
+        <w:rPr>
+          <w:b/>
+          <w:bCs/>
+        </w:rPr>
+        <w:t>Decisión tomada</w:t>
+      </w:r>
+      <w:r>
+        <w:br/>
+        <w:t xml:space="preserve">Crear </w:t>
+      </w:r>
+      <w:proofErr w:type="spellStart"/>
+      <w:r>
+        <w:t>purchase_date</w:t>
+      </w:r>
+      <w:proofErr w:type="spellEnd"/>
+      <w:r>
+        <w:t xml:space="preserve"> (tipo Date) a partir de </w:t>
+      </w:r>
+      <w:proofErr w:type="spellStart"/>
+      <w:r>
+        <w:t>order_purchase_timestamp</w:t>
+      </w:r>
+      <w:proofErr w:type="spellEnd"/>
+      <w:r>
+        <w:t xml:space="preserve"> (tipo </w:t>
+      </w:r>
+      <w:proofErr w:type="spellStart"/>
+      <w:r>
+        <w:t>DateTime</w:t>
+      </w:r>
+      <w:proofErr w:type="spellEnd"/>
+      <w:r>
+        <w:t>).</w:t>
+      </w:r>
+    </w:p>
+    <w:p>
+      <w:r>
+        <w:rPr>
+          <w:b/>
+          <w:bCs/>
+        </w:rPr>
+        <w:t>Motivo</w:t>
+      </w:r>
+    </w:p>
+    <w:p>
+      <w:pPr>
+        <w:numPr>
+          <w:ilvl w:val="0"/>
+          <w:numId w:val="27"/>
+        </w:numPr>
+      </w:pPr>
+      <w:r>
+        <w:t>Simplifica el análisis por día/mes/año,</w:t>
+      </w:r>
+    </w:p>
+    <w:p>
+      <w:pPr>
+        <w:numPr>
+          <w:ilvl w:val="0"/>
+          <w:numId w:val="27"/>
+        </w:numPr>
+      </w:pPr>
+      <w:r>
+        <w:t xml:space="preserve">mejora la relación con </w:t>
+      </w:r>
+      <w:proofErr w:type="spellStart"/>
+      <w:r>
+        <w:t>dim_date</w:t>
+      </w:r>
+      <w:proofErr w:type="spellEnd"/>
+      <w:r>
+        <w:t>,</w:t>
+      </w:r>
+    </w:p>
+    <w:p>
+      <w:pPr>
+        <w:numPr>
+          <w:ilvl w:val="0"/>
+          <w:numId w:val="27"/>
+        </w:numPr>
+      </w:pPr>
+      <w:r>
+        <w:t xml:space="preserve">evita problemas por horas/minutos que no se usan en el </w:t>
+      </w:r>
+      <w:proofErr w:type="spellStart"/>
+      <w:r>
+        <w:t>dashboard</w:t>
+      </w:r>
+      <w:proofErr w:type="spellEnd"/>
+      <w:r>
+        <w:t>.</w:t>
+      </w:r>
+    </w:p>
+    <w:p>
+      <w:r>
+        <w:rPr>
+          <w:b/>
+          <w:bCs/>
+        </w:rPr>
+        <w:t>Acción aplicada</w:t>
+      </w:r>
+      <w:r>
+        <w:br/>
+        <w:t xml:space="preserve">Una vez creada </w:t>
+      </w:r>
+      <w:proofErr w:type="spellStart"/>
+      <w:r>
+        <w:t>purchase_date</w:t>
+      </w:r>
+      <w:proofErr w:type="spellEnd"/>
+      <w:r>
+        <w:t xml:space="preserve">, se eliminó </w:t>
+      </w:r>
+      <w:proofErr w:type="spellStart"/>
+      <w:r>
+        <w:t>order_purchase_timestamp</w:t>
+      </w:r>
+      <w:proofErr w:type="spellEnd"/>
+      <w:r>
+        <w:t xml:space="preserve"> en </w:t>
+      </w:r>
+      <w:proofErr w:type="spellStart"/>
+      <w:r>
+        <w:t>fact_sales</w:t>
+      </w:r>
+      <w:proofErr w:type="spellEnd"/>
+      <w:r>
+        <w:t xml:space="preserve"> para mantener el modelo limpio (salvo necesidad futura de análisis por hora).</w:t>
+      </w:r>
+    </w:p>
+    <w:p>
+      <w:pPr>
+        <w:rPr>
+          <w:b/>
+          <w:bCs/>
+        </w:rPr>
+      </w:pPr>
+      <w:r>
+        <w:rPr>
+          <w:b/>
+          <w:bCs/>
+        </w:rPr>
+        <w:t xml:space="preserve">Métrica base por ítem: </w:t>
+      </w:r>
+      <w:proofErr w:type="spellStart"/>
+      <w:r>
+        <w:rPr>
+          <w:b/>
+          <w:bCs/>
+        </w:rPr>
+        <w:t>item_total</w:t>
+      </w:r>
+      <w:proofErr w:type="spellEnd"/>
+    </w:p>
+    <w:p>
+      <w:r>
+        <w:rPr>
+          <w:b/>
+          <w:bCs/>
+        </w:rPr>
+        <w:t>Decisión tomada</w:t>
+      </w:r>
+      <w:r>
+        <w:br/>
+        <w:t xml:space="preserve">Crear una columna </w:t>
+      </w:r>
+      <w:proofErr w:type="spellStart"/>
+      <w:r>
+        <w:t>item_total</w:t>
+      </w:r>
+      <w:proofErr w:type="spellEnd"/>
+      <w:r>
+        <w:t xml:space="preserve"> como métrica de nivel ítem:</w:t>
+      </w:r>
+    </w:p>
+    <w:p>
+      <w:pPr>
+        <w:numPr>
+          <w:ilvl w:val="0"/>
+          <w:numId w:val="28"/>
+        </w:numPr>
+      </w:pPr>
+      <w:proofErr w:type="spellStart"/>
+      <w:r>
+        <w:t>item_total</w:t>
+      </w:r>
+      <w:proofErr w:type="spellEnd"/>
+      <w:r>
+        <w:t xml:space="preserve"> = </w:t>
+      </w:r>
+      <w:proofErr w:type="spellStart"/>
+      <w:r>
+        <w:t>price</w:t>
+      </w:r>
+      <w:proofErr w:type="spellEnd"/>
+      <w:r>
+        <w:t xml:space="preserve"> + </w:t>
+      </w:r>
+      <w:proofErr w:type="spellStart"/>
+      <w:r>
+        <w:t>freight_value</w:t>
+      </w:r>
+      <w:proofErr w:type="spellEnd"/>
+    </w:p>
+    <w:p>
+      <w:r>
+        <w:rPr>
+          <w:b/>
+          <w:bCs/>
+        </w:rPr>
+        <w:t>Motivo</w:t>
+      </w:r>
+    </w:p>
+    <w:p>
+      <w:pPr>
+        <w:numPr>
+          <w:ilvl w:val="0"/>
+          <w:numId w:val="29"/>
+        </w:numPr>
+      </w:pPr>
+      <w:r>
+        <w:t>facilita reportes de “venta total por ítem” (precio + envío),</w:t>
+      </w:r>
+    </w:p>
+    <w:p>
+      <w:pPr>
+        <w:numPr>
+          <w:ilvl w:val="0"/>
+          <w:numId w:val="29"/>
+        </w:numPr>
+      </w:pPr>
+      <w:proofErr w:type="gramStart"/>
+      <w:r>
+        <w:t>habilita comparaciones</w:t>
+      </w:r>
+      <w:proofErr w:type="gramEnd"/>
+      <w:r>
+        <w:t xml:space="preserve"> por producto/</w:t>
+      </w:r>
+      <w:proofErr w:type="spellStart"/>
+      <w:r>
+        <w:t>seller</w:t>
+      </w:r>
+      <w:proofErr w:type="spellEnd"/>
+      <w:r>
+        <w:t>/categoría,</w:t>
+      </w:r>
+    </w:p>
+    <w:p>
+      <w:pPr>
+        <w:numPr>
+          <w:ilvl w:val="0"/>
+          <w:numId w:val="29"/>
+        </w:numPr>
+      </w:pPr>
+      <w:r>
+        <w:t>deja una base consistente para agregaciones en visualizaciones.</w:t>
+      </w:r>
+    </w:p>
+    <w:p>
+      <w:pPr>
+        <w:rPr>
+          <w:b/>
+          <w:bCs/>
+        </w:rPr>
+      </w:pPr>
+      <w:r>
+        <w:rPr>
+          <w:b/>
+          <w:bCs/>
+        </w:rPr>
+        <w:t>Resultado de esta etapa</w:t>
+      </w:r>
+    </w:p>
+    <w:p>
+      <w:pPr>
+        <w:numPr>
+          <w:ilvl w:val="0"/>
+          <w:numId w:val="30"/>
+        </w:numPr>
+        <w:rPr>
+          <w:highlight w:val="lightGray"/>
+        </w:rPr>
+      </w:pPr>
+      <w:proofErr w:type="spellStart"/>
+      <w:r>
+        <w:rPr>
+          <w:highlight w:val="lightGray"/>
+        </w:rPr>
+        <w:t>fact_sales</w:t>
+      </w:r>
+      <w:proofErr w:type="spellEnd"/>
+      <w:r>
+        <w:rPr>
+          <w:highlight w:val="lightGray"/>
+        </w:rPr>
+        <w:t xml:space="preserve"> quedó definida como tabla de hechos a nivel ítem (detalle transaccional).</w:t>
+      </w:r>
+    </w:p>
+    <w:p>
+      <w:pPr>
+        <w:numPr>
+          <w:ilvl w:val="0"/>
+          <w:numId w:val="30"/>
+        </w:numPr>
+        <w:rPr>
+          <w:highlight w:val="lightGray"/>
+        </w:rPr>
+      </w:pPr>
+      <w:r>
+        <w:rPr>
+          <w:highlight w:val="lightGray"/>
+        </w:rPr>
+        <w:t xml:space="preserve">Se incorporó </w:t>
+      </w:r>
+      <w:proofErr w:type="spellStart"/>
+      <w:r>
+        <w:rPr>
+          <w:highlight w:val="lightGray"/>
+        </w:rPr>
+        <w:t>customer_id</w:t>
+      </w:r>
+      <w:proofErr w:type="spellEnd"/>
+      <w:r>
+        <w:rPr>
+          <w:highlight w:val="lightGray"/>
+        </w:rPr>
+        <w:t xml:space="preserve"> y </w:t>
+      </w:r>
+      <w:proofErr w:type="spellStart"/>
+      <w:r>
+        <w:rPr>
+          <w:highlight w:val="lightGray"/>
+        </w:rPr>
+        <w:t>purchase_date</w:t>
+      </w:r>
+      <w:proofErr w:type="spellEnd"/>
+      <w:r>
+        <w:rPr>
+          <w:highlight w:val="lightGray"/>
+        </w:rPr>
+        <w:t xml:space="preserve"> para segmentación y análisis temporal.</w:t>
+      </w:r>
+    </w:p>
+    <w:p>
+      <w:pPr>
+        <w:numPr>
+          <w:ilvl w:val="0"/>
+          <w:numId w:val="30"/>
+        </w:numPr>
+      </w:pPr>
+      <w:r>
+        <w:rPr>
+          <w:highlight w:val="lightGray"/>
+        </w:rPr>
+        <w:t xml:space="preserve">Se creó </w:t>
+      </w:r>
+      <w:proofErr w:type="spellStart"/>
+      <w:r>
+        <w:rPr>
+          <w:highlight w:val="lightGray"/>
+        </w:rPr>
+        <w:t>item_total</w:t>
+      </w:r>
+      <w:proofErr w:type="spellEnd"/>
+      <w:r>
+        <w:rPr>
+          <w:highlight w:val="lightGray"/>
+        </w:rPr>
+        <w:t xml:space="preserve"> como métrica operativa para análisis por producto/</w:t>
+      </w:r>
+      <w:proofErr w:type="spellStart"/>
+      <w:r>
+        <w:rPr>
+          <w:highlight w:val="lightGray"/>
+        </w:rPr>
+        <w:t>seller</w:t>
+      </w:r>
+      <w:proofErr w:type="spellEnd"/>
+      <w:r>
+        <w:rPr>
+          <w:highlight w:val="lightGray"/>
+        </w:rPr>
+        <w:t>/categoría</w:t>
+      </w:r>
+      <w:r>
+        <w:t>.</w:t>
+      </w:r>
+    </w:p>
+    <w:p>
+      <w:pPr>
+        <w:numPr>
+          <w:ilvl w:val="0"/>
+          <w:numId w:val="30"/>
+        </w:numPr>
+      </w:pPr>
+      <w:r>
+        <w:t xml:space="preserve">El modelo mantiene el enfoque BI de </w:t>
+      </w:r>
+      <w:r>
+        <w:rPr>
+          <w:b/>
+          <w:bCs/>
+        </w:rPr>
+        <w:t xml:space="preserve">grano claro </w:t>
+      </w:r>
+      <w:r>
+        <w:t>para evitar duplicaciones y asegurar métricas confiables.</w:t>
+      </w:r>
+    </w:p>
+    <w:p>
+      <w:pPr>
+        <w:ind w:left="720"/>
+      </w:pPr>
+    </w:p>
+    <w:p>
+      <w:pPr>
+        <w:ind w:left="708" w:hanging="708"/>
+        <w:rPr>
+          <w:highlight w:val="lightGray"/>
+        </w:rPr>
+      </w:pPr>
     </w:p>
     <w:p/>
     <w:sectPr>
@@ -1620,6 +2418,155 @@
 <file path=word/numbering.xml><?xml version="1.0" encoding="utf-8"?>
 <w:numbering xmlns:wpc="http://schemas.microsoft.com/office/word/2010/wordprocessingCanvas" xmlns:cx="http://schemas.microsoft.com/office/drawing/2014/chartex" xmlns:cx1="http://schemas.microsoft.com/office/drawing/2015/9/8/chartex" xmlns:cx2="http://schemas.microsoft.com/office/drawing/2015/10/21/chartex" xmlns:cx3="http://schemas.microsoft.com/office/drawing/2016/5/9/chartex" xmlns:cx4="http://schemas.microsoft.com/office/drawing/2016/5/10/chartex" xmlns:cx5="http://schemas.microsoft.com/office/drawing/2016/5/11/chartex" xmlns:cx6="http://schemas.microsoft.com/office/drawing/2016/5/12/chartex" xmlns:cx7="http://schemas.microsoft.com/office/drawing/2016/5/13/chartex" xmlns:cx8="http://schemas.microsoft.com/office/drawing/2016/5/14/chartex" xmlns:mc="http://schemas.openxmlformats.org/markup-compatibility/2006" xmlns:aink="http://schemas.microsoft.com/office/drawing/2016/ink" xmlns:am3d="http://schemas.microsoft.com/office/drawing/2017/model3d" xmlns:o="urn:schemas-microsoft-com:office:office" xmlns:oel="http://schemas.microsoft.com/office/2019/extlst" xmlns:r="http://schemas.openxmlformats.org/officeDocument/2006/relationships" xmlns:m="http://schemas.openxmlformats.org/officeDocument/2006/math" xmlns:v="urn:schemas-microsoft-com:vml" xmlns:wp14="http://schemas.microsoft.com/office/word/2010/wordprocessingDrawing" xmlns:wp="http://schemas.openxmlformats.org/drawingml/2006/wordprocessingDrawing" xmlns:w10="urn:schemas-microsoft-com:office:word" xmlns:w="http://schemas.openxmlformats.org/wordprocessingml/2006/main" xmlns:w14="http://schemas.microsoft.com/office/word/2010/wordml" xmlns:w15="http://schemas.microsoft.com/office/word/2012/wordml" xmlns:w16cex="http://schemas.microsoft.com/office/word/2018/wordml/cex" xmlns:w16cid="http://schemas.microsoft.com/office/word/2016/wordml/cid" xmlns:w16="http://schemas.microsoft.com/office/word/2018/wordml" xmlns:w16du="http://schemas.microsoft.com/office/word/2023/wordml/word16du" xmlns:w16sdtdh="http://schemas.microsoft.com/office/word/2020/wordml/sdtdatahash" xmlns:w16sdtfl="http://schemas.microsoft.com/office/word/2024/wordml/sdtformatlock" xmlns:w16se="http://schemas.microsoft.com/office/word/2015/wordml/symex" xmlns:wpg="http://schemas.microsoft.com/office/word/2010/wordprocessingGroup" xmlns:wpi="http://schemas.microsoft.com/office/word/2010/wordprocessingInk" xmlns:wne="http://schemas.microsoft.com/office/word/2006/wordml" xmlns:wps="http://schemas.microsoft.com/office/word/2010/wordprocessingShape" mc:Ignorable="w14 w15 w16se w16cid w16 w16cex w16sdtdh w16sdtfl w16du wp14">
   <w:abstractNum w:abstractNumId="0" w15:restartNumberingAfterBreak="0">
+    <w:nsid w:val="02356159"/>
+    <w:multiLevelType w:val="multilevel"/>
+    <w:tmpl w:val="9DF665C8"/>
+    <w:lvl w:ilvl="0">
+      <w:start w:val="1"/>
+      <w:numFmt w:val="bullet"/>
+      <w:lvlText w:val=""/>
+      <w:lvlJc w:val="left"/>
+      <w:pPr>
+        <w:tabs>
+          <w:tab w:val="num" w:pos="720"/>
+        </w:tabs>
+        <w:ind w:left="720" w:hanging="360"/>
+      </w:pPr>
+      <w:rPr>
+        <w:rFonts w:ascii="Symbol" w:hAnsi="Symbol" w:hint="default"/>
+        <w:sz w:val="20"/>
+      </w:rPr>
+    </w:lvl>
+    <w:lvl w:ilvl="1" w:tentative="1">
+      <w:start w:val="1"/>
+      <w:numFmt w:val="bullet"/>
+      <w:lvlText w:val="o"/>
+      <w:lvlJc w:val="left"/>
+      <w:pPr>
+        <w:tabs>
+          <w:tab w:val="num" w:pos="1440"/>
+        </w:tabs>
+        <w:ind w:left="1440" w:hanging="360"/>
+      </w:pPr>
+      <w:rPr>
+        <w:rFonts w:ascii="Courier New" w:hAnsi="Courier New" w:hint="default"/>
+        <w:sz w:val="20"/>
+      </w:rPr>
+    </w:lvl>
+    <w:lvl w:ilvl="2" w:tentative="1">
+      <w:start w:val="1"/>
+      <w:numFmt w:val="bullet"/>
+      <w:lvlText w:val=""/>
+      <w:lvlJc w:val="left"/>
+      <w:pPr>
+        <w:tabs>
+          <w:tab w:val="num" w:pos="2160"/>
+        </w:tabs>
+        <w:ind w:left="2160" w:hanging="360"/>
+      </w:pPr>
+      <w:rPr>
+        <w:rFonts w:ascii="Wingdings" w:hAnsi="Wingdings" w:hint="default"/>
+        <w:sz w:val="20"/>
+      </w:rPr>
+    </w:lvl>
+    <w:lvl w:ilvl="3" w:tentative="1">
+      <w:start w:val="1"/>
+      <w:numFmt w:val="bullet"/>
+      <w:lvlText w:val=""/>
+      <w:lvlJc w:val="left"/>
+      <w:pPr>
+        <w:tabs>
+          <w:tab w:val="num" w:pos="2880"/>
+        </w:tabs>
+        <w:ind w:left="2880" w:hanging="360"/>
+      </w:pPr>
+      <w:rPr>
+        <w:rFonts w:ascii="Wingdings" w:hAnsi="Wingdings" w:hint="default"/>
+        <w:sz w:val="20"/>
+      </w:rPr>
+    </w:lvl>
+    <w:lvl w:ilvl="4" w:tentative="1">
+      <w:start w:val="1"/>
+      <w:numFmt w:val="bullet"/>
+      <w:lvlText w:val=""/>
+      <w:lvlJc w:val="left"/>
+      <w:pPr>
+        <w:tabs>
+          <w:tab w:val="num" w:pos="3600"/>
+        </w:tabs>
+        <w:ind w:left="3600" w:hanging="360"/>
+      </w:pPr>
+      <w:rPr>
+        <w:rFonts w:ascii="Wingdings" w:hAnsi="Wingdings" w:hint="default"/>
+        <w:sz w:val="20"/>
+      </w:rPr>
+    </w:lvl>
+    <w:lvl w:ilvl="5" w:tentative="1">
+      <w:start w:val="1"/>
+      <w:numFmt w:val="bullet"/>
+      <w:lvlText w:val=""/>
+      <w:lvlJc w:val="left"/>
+      <w:pPr>
+        <w:tabs>
+          <w:tab w:val="num" w:pos="4320"/>
+        </w:tabs>
+        <w:ind w:left="4320" w:hanging="360"/>
+      </w:pPr>
+      <w:rPr>
+        <w:rFonts w:ascii="Wingdings" w:hAnsi="Wingdings" w:hint="default"/>
+        <w:sz w:val="20"/>
+      </w:rPr>
+    </w:lvl>
+    <w:lvl w:ilvl="6" w:tentative="1">
+      <w:start w:val="1"/>
+      <w:numFmt w:val="bullet"/>
+      <w:lvlText w:val=""/>
+      <w:lvlJc w:val="left"/>
+      <w:pPr>
+        <w:tabs>
+          <w:tab w:val="num" w:pos="5040"/>
+        </w:tabs>
+        <w:ind w:left="5040" w:hanging="360"/>
+      </w:pPr>
+      <w:rPr>
+        <w:rFonts w:ascii="Wingdings" w:hAnsi="Wingdings" w:hint="default"/>
+        <w:sz w:val="20"/>
+      </w:rPr>
+    </w:lvl>
+    <w:lvl w:ilvl="7" w:tentative="1">
+      <w:start w:val="1"/>
+      <w:numFmt w:val="bullet"/>
+      <w:lvlText w:val=""/>
+      <w:lvlJc w:val="left"/>
+      <w:pPr>
+        <w:tabs>
+          <w:tab w:val="num" w:pos="5760"/>
+        </w:tabs>
+        <w:ind w:left="5760" w:hanging="360"/>
+      </w:pPr>
+      <w:rPr>
+        <w:rFonts w:ascii="Wingdings" w:hAnsi="Wingdings" w:hint="default"/>
+        <w:sz w:val="20"/>
+      </w:rPr>
+    </w:lvl>
+    <w:lvl w:ilvl="8" w:tentative="1">
+      <w:start w:val="1"/>
+      <w:numFmt w:val="bullet"/>
+      <w:lvlText w:val=""/>
+      <w:lvlJc w:val="left"/>
+      <w:pPr>
+        <w:tabs>
+          <w:tab w:val="num" w:pos="6480"/>
+        </w:tabs>
+        <w:ind w:left="6480" w:hanging="360"/>
+      </w:pPr>
+      <w:rPr>
+        <w:rFonts w:ascii="Wingdings" w:hAnsi="Wingdings" w:hint="default"/>
+        <w:sz w:val="20"/>
+      </w:rPr>
+    </w:lvl>
+  </w:abstractNum>
+  <w:abstractNum w:abstractNumId="1" w15:restartNumberingAfterBreak="0">
     <w:nsid w:val="054134C9"/>
     <w:multiLevelType w:val="multilevel"/>
     <w:tmpl w:val="A85C7C1A"/>
@@ -1732,7 +2679,7 @@
       </w:pPr>
     </w:lvl>
   </w:abstractNum>
-  <w:abstractNum w:abstractNumId="1" w15:restartNumberingAfterBreak="0">
+  <w:abstractNum w:abstractNumId="2" w15:restartNumberingAfterBreak="0">
     <w:nsid w:val="07EA4B7B"/>
     <w:multiLevelType w:val="multilevel"/>
     <w:tmpl w:val="DD46683E"/>
@@ -1881,7 +2828,269 @@
       </w:rPr>
     </w:lvl>
   </w:abstractNum>
-  <w:abstractNum w:abstractNumId="2" w15:restartNumberingAfterBreak="0">
+  <w:abstractNum w:abstractNumId="3" w15:restartNumberingAfterBreak="0">
+    <w:nsid w:val="0DBE59F8"/>
+    <w:multiLevelType w:val="multilevel"/>
+    <w:tmpl w:val="8BEEA320"/>
+    <w:lvl w:ilvl="0">
+      <w:start w:val="1"/>
+      <w:numFmt w:val="bullet"/>
+      <w:lvlText w:val=""/>
+      <w:lvlJc w:val="left"/>
+      <w:pPr>
+        <w:tabs>
+          <w:tab w:val="num" w:pos="720"/>
+        </w:tabs>
+        <w:ind w:left="720" w:hanging="360"/>
+      </w:pPr>
+      <w:rPr>
+        <w:rFonts w:ascii="Symbol" w:hAnsi="Symbol" w:hint="default"/>
+        <w:sz w:val="20"/>
+      </w:rPr>
+    </w:lvl>
+    <w:lvl w:ilvl="1" w:tentative="1">
+      <w:start w:val="1"/>
+      <w:numFmt w:val="bullet"/>
+      <w:lvlText w:val="o"/>
+      <w:lvlJc w:val="left"/>
+      <w:pPr>
+        <w:tabs>
+          <w:tab w:val="num" w:pos="1440"/>
+        </w:tabs>
+        <w:ind w:left="1440" w:hanging="360"/>
+      </w:pPr>
+      <w:rPr>
+        <w:rFonts w:ascii="Courier New" w:hAnsi="Courier New" w:hint="default"/>
+        <w:sz w:val="20"/>
+      </w:rPr>
+    </w:lvl>
+    <w:lvl w:ilvl="2" w:tentative="1">
+      <w:start w:val="1"/>
+      <w:numFmt w:val="bullet"/>
+      <w:lvlText w:val=""/>
+      <w:lvlJc w:val="left"/>
+      <w:pPr>
+        <w:tabs>
+          <w:tab w:val="num" w:pos="2160"/>
+        </w:tabs>
+        <w:ind w:left="2160" w:hanging="360"/>
+      </w:pPr>
+      <w:rPr>
+        <w:rFonts w:ascii="Wingdings" w:hAnsi="Wingdings" w:hint="default"/>
+        <w:sz w:val="20"/>
+      </w:rPr>
+    </w:lvl>
+    <w:lvl w:ilvl="3" w:tentative="1">
+      <w:start w:val="1"/>
+      <w:numFmt w:val="bullet"/>
+      <w:lvlText w:val=""/>
+      <w:lvlJc w:val="left"/>
+      <w:pPr>
+        <w:tabs>
+          <w:tab w:val="num" w:pos="2880"/>
+        </w:tabs>
+        <w:ind w:left="2880" w:hanging="360"/>
+      </w:pPr>
+      <w:rPr>
+        <w:rFonts w:ascii="Wingdings" w:hAnsi="Wingdings" w:hint="default"/>
+        <w:sz w:val="20"/>
+      </w:rPr>
+    </w:lvl>
+    <w:lvl w:ilvl="4" w:tentative="1">
+      <w:start w:val="1"/>
+      <w:numFmt w:val="bullet"/>
+      <w:lvlText w:val=""/>
+      <w:lvlJc w:val="left"/>
+      <w:pPr>
+        <w:tabs>
+          <w:tab w:val="num" w:pos="3600"/>
+        </w:tabs>
+        <w:ind w:left="3600" w:hanging="360"/>
+      </w:pPr>
+      <w:rPr>
+        <w:rFonts w:ascii="Wingdings" w:hAnsi="Wingdings" w:hint="default"/>
+        <w:sz w:val="20"/>
+      </w:rPr>
+    </w:lvl>
+    <w:lvl w:ilvl="5" w:tentative="1">
+      <w:start w:val="1"/>
+      <w:numFmt w:val="bullet"/>
+      <w:lvlText w:val=""/>
+      <w:lvlJc w:val="left"/>
+      <w:pPr>
+        <w:tabs>
+          <w:tab w:val="num" w:pos="4320"/>
+        </w:tabs>
+        <w:ind w:left="4320" w:hanging="360"/>
+      </w:pPr>
+      <w:rPr>
+        <w:rFonts w:ascii="Wingdings" w:hAnsi="Wingdings" w:hint="default"/>
+        <w:sz w:val="20"/>
+      </w:rPr>
+    </w:lvl>
+    <w:lvl w:ilvl="6" w:tentative="1">
+      <w:start w:val="1"/>
+      <w:numFmt w:val="bullet"/>
+      <w:lvlText w:val=""/>
+      <w:lvlJc w:val="left"/>
+      <w:pPr>
+        <w:tabs>
+          <w:tab w:val="num" w:pos="5040"/>
+        </w:tabs>
+        <w:ind w:left="5040" w:hanging="360"/>
+      </w:pPr>
+      <w:rPr>
+        <w:rFonts w:ascii="Wingdings" w:hAnsi="Wingdings" w:hint="default"/>
+        <w:sz w:val="20"/>
+      </w:rPr>
+    </w:lvl>
+    <w:lvl w:ilvl="7" w:tentative="1">
+      <w:start w:val="1"/>
+      <w:numFmt w:val="bullet"/>
+      <w:lvlText w:val=""/>
+      <w:lvlJc w:val="left"/>
+      <w:pPr>
+        <w:tabs>
+          <w:tab w:val="num" w:pos="5760"/>
+        </w:tabs>
+        <w:ind w:left="5760" w:hanging="360"/>
+      </w:pPr>
+      <w:rPr>
+        <w:rFonts w:ascii="Wingdings" w:hAnsi="Wingdings" w:hint="default"/>
+        <w:sz w:val="20"/>
+      </w:rPr>
+    </w:lvl>
+    <w:lvl w:ilvl="8" w:tentative="1">
+      <w:start w:val="1"/>
+      <w:numFmt w:val="bullet"/>
+      <w:lvlText w:val=""/>
+      <w:lvlJc w:val="left"/>
+      <w:pPr>
+        <w:tabs>
+          <w:tab w:val="num" w:pos="6480"/>
+        </w:tabs>
+        <w:ind w:left="6480" w:hanging="360"/>
+      </w:pPr>
+      <w:rPr>
+        <w:rFonts w:ascii="Wingdings" w:hAnsi="Wingdings" w:hint="default"/>
+        <w:sz w:val="20"/>
+      </w:rPr>
+    </w:lvl>
+  </w:abstractNum>
+  <w:abstractNum w:abstractNumId="4" w15:restartNumberingAfterBreak="0">
+    <w:nsid w:val="11FE7B49"/>
+    <w:multiLevelType w:val="hybridMultilevel"/>
+    <w:tmpl w:val="319E09B8"/>
+    <w:lvl w:ilvl="0" w:tplc="2C0A000B">
+      <w:start w:val="1"/>
+      <w:numFmt w:val="bullet"/>
+      <w:lvlText w:val=""/>
+      <w:lvlJc w:val="left"/>
+      <w:pPr>
+        <w:ind w:left="720" w:hanging="360"/>
+      </w:pPr>
+      <w:rPr>
+        <w:rFonts w:ascii="Wingdings" w:hAnsi="Wingdings" w:hint="default"/>
+      </w:rPr>
+    </w:lvl>
+    <w:lvl w:ilvl="1" w:tplc="FFFFFFFF" w:tentative="1">
+      <w:start w:val="1"/>
+      <w:numFmt w:val="bullet"/>
+      <w:lvlText w:val="o"/>
+      <w:lvlJc w:val="left"/>
+      <w:pPr>
+        <w:ind w:left="1440" w:hanging="360"/>
+      </w:pPr>
+      <w:rPr>
+        <w:rFonts w:ascii="Courier New" w:hAnsi="Courier New" w:cs="Courier New" w:hint="default"/>
+      </w:rPr>
+    </w:lvl>
+    <w:lvl w:ilvl="2" w:tplc="FFFFFFFF" w:tentative="1">
+      <w:start w:val="1"/>
+      <w:numFmt w:val="bullet"/>
+      <w:lvlText w:val=""/>
+      <w:lvlJc w:val="left"/>
+      <w:pPr>
+        <w:ind w:left="2160" w:hanging="360"/>
+      </w:pPr>
+      <w:rPr>
+        <w:rFonts w:ascii="Wingdings" w:hAnsi="Wingdings" w:hint="default"/>
+      </w:rPr>
+    </w:lvl>
+    <w:lvl w:ilvl="3" w:tplc="FFFFFFFF" w:tentative="1">
+      <w:start w:val="1"/>
+      <w:numFmt w:val="bullet"/>
+      <w:lvlText w:val=""/>
+      <w:lvlJc w:val="left"/>
+      <w:pPr>
+        <w:ind w:left="2880" w:hanging="360"/>
+      </w:pPr>
+      <w:rPr>
+        <w:rFonts w:ascii="Symbol" w:hAnsi="Symbol" w:hint="default"/>
+      </w:rPr>
+    </w:lvl>
+    <w:lvl w:ilvl="4" w:tplc="FFFFFFFF" w:tentative="1">
+      <w:start w:val="1"/>
+      <w:numFmt w:val="bullet"/>
+      <w:lvlText w:val="o"/>
+      <w:lvlJc w:val="left"/>
+      <w:pPr>
+        <w:ind w:left="3600" w:hanging="360"/>
+      </w:pPr>
+      <w:rPr>
+        <w:rFonts w:ascii="Courier New" w:hAnsi="Courier New" w:cs="Courier New" w:hint="default"/>
+      </w:rPr>
+    </w:lvl>
+    <w:lvl w:ilvl="5" w:tplc="FFFFFFFF" w:tentative="1">
+      <w:start w:val="1"/>
+      <w:numFmt w:val="bullet"/>
+      <w:lvlText w:val=""/>
+      <w:lvlJc w:val="left"/>
+      <w:pPr>
+        <w:ind w:left="4320" w:hanging="360"/>
+      </w:pPr>
+      <w:rPr>
+        <w:rFonts w:ascii="Wingdings" w:hAnsi="Wingdings" w:hint="default"/>
+      </w:rPr>
+    </w:lvl>
+    <w:lvl w:ilvl="6" w:tplc="FFFFFFFF" w:tentative="1">
+      <w:start w:val="1"/>
+      <w:numFmt w:val="bullet"/>
+      <w:lvlText w:val=""/>
+      <w:lvlJc w:val="left"/>
+      <w:pPr>
+        <w:ind w:left="5040" w:hanging="360"/>
+      </w:pPr>
+      <w:rPr>
+        <w:rFonts w:ascii="Symbol" w:hAnsi="Symbol" w:hint="default"/>
+      </w:rPr>
+    </w:lvl>
+    <w:lvl w:ilvl="7" w:tplc="FFFFFFFF" w:tentative="1">
+      <w:start w:val="1"/>
+      <w:numFmt w:val="bullet"/>
+      <w:lvlText w:val="o"/>
+      <w:lvlJc w:val="left"/>
+      <w:pPr>
+        <w:ind w:left="5760" w:hanging="360"/>
+      </w:pPr>
+      <w:rPr>
+        <w:rFonts w:ascii="Courier New" w:hAnsi="Courier New" w:cs="Courier New" w:hint="default"/>
+      </w:rPr>
+    </w:lvl>
+    <w:lvl w:ilvl="8" w:tplc="FFFFFFFF" w:tentative="1">
+      <w:start w:val="1"/>
+      <w:numFmt w:val="bullet"/>
+      <w:lvlText w:val=""/>
+      <w:lvlJc w:val="left"/>
+      <w:pPr>
+        <w:ind w:left="6480" w:hanging="360"/>
+      </w:pPr>
+      <w:rPr>
+        <w:rFonts w:ascii="Wingdings" w:hAnsi="Wingdings" w:hint="default"/>
+      </w:rPr>
+    </w:lvl>
+  </w:abstractNum>
+  <w:abstractNum w:abstractNumId="5" w15:restartNumberingAfterBreak="0">
     <w:nsid w:val="1624242E"/>
     <w:multiLevelType w:val="multilevel"/>
     <w:tmpl w:val="895AD70E"/>
@@ -1994,7 +3203,7 @@
       </w:pPr>
     </w:lvl>
   </w:abstractNum>
-  <w:abstractNum w:abstractNumId="3" w15:restartNumberingAfterBreak="0">
+  <w:abstractNum w:abstractNumId="6" w15:restartNumberingAfterBreak="0">
     <w:nsid w:val="17600171"/>
     <w:multiLevelType w:val="multilevel"/>
     <w:tmpl w:val="010A34F0"/>
@@ -2143,7 +3352,7 @@
       </w:rPr>
     </w:lvl>
   </w:abstractNum>
-  <w:abstractNum w:abstractNumId="4" w15:restartNumberingAfterBreak="0">
+  <w:abstractNum w:abstractNumId="7" w15:restartNumberingAfterBreak="0">
     <w:nsid w:val="1D161802"/>
     <w:multiLevelType w:val="multilevel"/>
     <w:tmpl w:val="77E283F4"/>
@@ -2292,7 +3501,7 @@
       </w:rPr>
     </w:lvl>
   </w:abstractNum>
-  <w:abstractNum w:abstractNumId="5" w15:restartNumberingAfterBreak="0">
+  <w:abstractNum w:abstractNumId="8" w15:restartNumberingAfterBreak="0">
     <w:nsid w:val="279F2775"/>
     <w:multiLevelType w:val="multilevel"/>
     <w:tmpl w:val="EA741B98"/>
@@ -2405,7 +3614,7 @@
       </w:pPr>
     </w:lvl>
   </w:abstractNum>
-  <w:abstractNum w:abstractNumId="6" w15:restartNumberingAfterBreak="0">
+  <w:abstractNum w:abstractNumId="9" w15:restartNumberingAfterBreak="0">
     <w:nsid w:val="289B7D00"/>
     <w:multiLevelType w:val="multilevel"/>
     <w:tmpl w:val="6A001F8C"/>
@@ -2554,7 +3763,120 @@
       </w:rPr>
     </w:lvl>
   </w:abstractNum>
-  <w:abstractNum w:abstractNumId="7" w15:restartNumberingAfterBreak="0">
+  <w:abstractNum w:abstractNumId="10" w15:restartNumberingAfterBreak="0">
+    <w:nsid w:val="2F730861"/>
+    <w:multiLevelType w:val="hybridMultilevel"/>
+    <w:tmpl w:val="B2BEBC42"/>
+    <w:lvl w:ilvl="0" w:tplc="2C0A0001">
+      <w:start w:val="1"/>
+      <w:numFmt w:val="bullet"/>
+      <w:lvlText w:val=""/>
+      <w:lvlJc w:val="left"/>
+      <w:pPr>
+        <w:ind w:left="720" w:hanging="360"/>
+      </w:pPr>
+      <w:rPr>
+        <w:rFonts w:ascii="Symbol" w:hAnsi="Symbol" w:hint="default"/>
+      </w:rPr>
+    </w:lvl>
+    <w:lvl w:ilvl="1" w:tplc="2C0A0003" w:tentative="1">
+      <w:start w:val="1"/>
+      <w:numFmt w:val="bullet"/>
+      <w:lvlText w:val="o"/>
+      <w:lvlJc w:val="left"/>
+      <w:pPr>
+        <w:ind w:left="1440" w:hanging="360"/>
+      </w:pPr>
+      <w:rPr>
+        <w:rFonts w:ascii="Courier New" w:hAnsi="Courier New" w:cs="Courier New" w:hint="default"/>
+      </w:rPr>
+    </w:lvl>
+    <w:lvl w:ilvl="2" w:tplc="2C0A0005" w:tentative="1">
+      <w:start w:val="1"/>
+      <w:numFmt w:val="bullet"/>
+      <w:lvlText w:val=""/>
+      <w:lvlJc w:val="left"/>
+      <w:pPr>
+        <w:ind w:left="2160" w:hanging="360"/>
+      </w:pPr>
+      <w:rPr>
+        <w:rFonts w:ascii="Wingdings" w:hAnsi="Wingdings" w:hint="default"/>
+      </w:rPr>
+    </w:lvl>
+    <w:lvl w:ilvl="3" w:tplc="2C0A0001" w:tentative="1">
+      <w:start w:val="1"/>
+      <w:numFmt w:val="bullet"/>
+      <w:lvlText w:val=""/>
+      <w:lvlJc w:val="left"/>
+      <w:pPr>
+        <w:ind w:left="2880" w:hanging="360"/>
+      </w:pPr>
+      <w:rPr>
+        <w:rFonts w:ascii="Symbol" w:hAnsi="Symbol" w:hint="default"/>
+      </w:rPr>
+    </w:lvl>
+    <w:lvl w:ilvl="4" w:tplc="2C0A0003" w:tentative="1">
+      <w:start w:val="1"/>
+      <w:numFmt w:val="bullet"/>
+      <w:lvlText w:val="o"/>
+      <w:lvlJc w:val="left"/>
+      <w:pPr>
+        <w:ind w:left="3600" w:hanging="360"/>
+      </w:pPr>
+      <w:rPr>
+        <w:rFonts w:ascii="Courier New" w:hAnsi="Courier New" w:cs="Courier New" w:hint="default"/>
+      </w:rPr>
+    </w:lvl>
+    <w:lvl w:ilvl="5" w:tplc="2C0A0005" w:tentative="1">
+      <w:start w:val="1"/>
+      <w:numFmt w:val="bullet"/>
+      <w:lvlText w:val=""/>
+      <w:lvlJc w:val="left"/>
+      <w:pPr>
+        <w:ind w:left="4320" w:hanging="360"/>
+      </w:pPr>
+      <w:rPr>
+        <w:rFonts w:ascii="Wingdings" w:hAnsi="Wingdings" w:hint="default"/>
+      </w:rPr>
+    </w:lvl>
+    <w:lvl w:ilvl="6" w:tplc="2C0A0001" w:tentative="1">
+      <w:start w:val="1"/>
+      <w:numFmt w:val="bullet"/>
+      <w:lvlText w:val=""/>
+      <w:lvlJc w:val="left"/>
+      <w:pPr>
+        <w:ind w:left="5040" w:hanging="360"/>
+      </w:pPr>
+      <w:rPr>
+        <w:rFonts w:ascii="Symbol" w:hAnsi="Symbol" w:hint="default"/>
+      </w:rPr>
+    </w:lvl>
+    <w:lvl w:ilvl="7" w:tplc="2C0A0003" w:tentative="1">
+      <w:start w:val="1"/>
+      <w:numFmt w:val="bullet"/>
+      <w:lvlText w:val="o"/>
+      <w:lvlJc w:val="left"/>
+      <w:pPr>
+        <w:ind w:left="5760" w:hanging="360"/>
+      </w:pPr>
+      <w:rPr>
+        <w:rFonts w:ascii="Courier New" w:hAnsi="Courier New" w:cs="Courier New" w:hint="default"/>
+      </w:rPr>
+    </w:lvl>
+    <w:lvl w:ilvl="8" w:tplc="2C0A0005" w:tentative="1">
+      <w:start w:val="1"/>
+      <w:numFmt w:val="bullet"/>
+      <w:lvlText w:val=""/>
+      <w:lvlJc w:val="left"/>
+      <w:pPr>
+        <w:ind w:left="6480" w:hanging="360"/>
+      </w:pPr>
+      <w:rPr>
+        <w:rFonts w:ascii="Wingdings" w:hAnsi="Wingdings" w:hint="default"/>
+      </w:rPr>
+    </w:lvl>
+  </w:abstractNum>
+  <w:abstractNum w:abstractNumId="11" w15:restartNumberingAfterBreak="0">
     <w:nsid w:val="408272D6"/>
     <w:multiLevelType w:val="multilevel"/>
     <w:tmpl w:val="A218118C"/>
@@ -2703,7 +4025,7 @@
       </w:rPr>
     </w:lvl>
   </w:abstractNum>
-  <w:abstractNum w:abstractNumId="8" w15:restartNumberingAfterBreak="0">
+  <w:abstractNum w:abstractNumId="12" w15:restartNumberingAfterBreak="0">
     <w:nsid w:val="409A0F25"/>
     <w:multiLevelType w:val="multilevel"/>
     <w:tmpl w:val="4AF0363A"/>
@@ -2852,7 +4174,7 @@
       </w:rPr>
     </w:lvl>
   </w:abstractNum>
-  <w:abstractNum w:abstractNumId="9" w15:restartNumberingAfterBreak="0">
+  <w:abstractNum w:abstractNumId="13" w15:restartNumberingAfterBreak="0">
     <w:nsid w:val="43943619"/>
     <w:multiLevelType w:val="multilevel"/>
     <w:tmpl w:val="3AAA0D92"/>
@@ -3001,7 +4323,7 @@
       </w:rPr>
     </w:lvl>
   </w:abstractNum>
-  <w:abstractNum w:abstractNumId="10" w15:restartNumberingAfterBreak="0">
+  <w:abstractNum w:abstractNumId="14" w15:restartNumberingAfterBreak="0">
     <w:nsid w:val="468A6202"/>
     <w:multiLevelType w:val="multilevel"/>
     <w:tmpl w:val="7E6EE276"/>
@@ -3150,7 +4472,7 @@
       </w:rPr>
     </w:lvl>
   </w:abstractNum>
-  <w:abstractNum w:abstractNumId="11" w15:restartNumberingAfterBreak="0">
+  <w:abstractNum w:abstractNumId="15" w15:restartNumberingAfterBreak="0">
     <w:nsid w:val="47C20FDF"/>
     <w:multiLevelType w:val="multilevel"/>
     <w:tmpl w:val="195AFC24"/>
@@ -3299,7 +4621,7 @@
       </w:rPr>
     </w:lvl>
   </w:abstractNum>
-  <w:abstractNum w:abstractNumId="12" w15:restartNumberingAfterBreak="0">
+  <w:abstractNum w:abstractNumId="16" w15:restartNumberingAfterBreak="0">
     <w:nsid w:val="4D58670C"/>
     <w:multiLevelType w:val="multilevel"/>
     <w:tmpl w:val="F2DA59CA"/>
@@ -3412,7 +4734,7 @@
       </w:pPr>
     </w:lvl>
   </w:abstractNum>
-  <w:abstractNum w:abstractNumId="13" w15:restartNumberingAfterBreak="0">
+  <w:abstractNum w:abstractNumId="17" w15:restartNumberingAfterBreak="0">
     <w:nsid w:val="4E1E1AC9"/>
     <w:multiLevelType w:val="multilevel"/>
     <w:tmpl w:val="694045D6"/>
@@ -3525,7 +4847,7 @@
       </w:pPr>
     </w:lvl>
   </w:abstractNum>
-  <w:abstractNum w:abstractNumId="14" w15:restartNumberingAfterBreak="0">
+  <w:abstractNum w:abstractNumId="18" w15:restartNumberingAfterBreak="0">
     <w:nsid w:val="518A603B"/>
     <w:multiLevelType w:val="multilevel"/>
     <w:tmpl w:val="FCB66078"/>
@@ -3674,7 +4996,7 @@
       </w:rPr>
     </w:lvl>
   </w:abstractNum>
-  <w:abstractNum w:abstractNumId="15" w15:restartNumberingAfterBreak="0">
+  <w:abstractNum w:abstractNumId="19" w15:restartNumberingAfterBreak="0">
     <w:nsid w:val="5706442A"/>
     <w:multiLevelType w:val="multilevel"/>
     <w:tmpl w:val="728E20CC"/>
@@ -3823,7 +5145,305 @@
       </w:rPr>
     </w:lvl>
   </w:abstractNum>
-  <w:abstractNum w:abstractNumId="16" w15:restartNumberingAfterBreak="0">
+  <w:abstractNum w:abstractNumId="20" w15:restartNumberingAfterBreak="0">
+    <w:nsid w:val="581C0014"/>
+    <w:multiLevelType w:val="multilevel"/>
+    <w:tmpl w:val="43186658"/>
+    <w:lvl w:ilvl="0">
+      <w:start w:val="1"/>
+      <w:numFmt w:val="bullet"/>
+      <w:lvlText w:val=""/>
+      <w:lvlJc w:val="left"/>
+      <w:pPr>
+        <w:tabs>
+          <w:tab w:val="num" w:pos="720"/>
+        </w:tabs>
+        <w:ind w:left="720" w:hanging="360"/>
+      </w:pPr>
+      <w:rPr>
+        <w:rFonts w:ascii="Symbol" w:hAnsi="Symbol" w:hint="default"/>
+        <w:sz w:val="20"/>
+      </w:rPr>
+    </w:lvl>
+    <w:lvl w:ilvl="1" w:tentative="1">
+      <w:start w:val="1"/>
+      <w:numFmt w:val="bullet"/>
+      <w:lvlText w:val="o"/>
+      <w:lvlJc w:val="left"/>
+      <w:pPr>
+        <w:tabs>
+          <w:tab w:val="num" w:pos="1440"/>
+        </w:tabs>
+        <w:ind w:left="1440" w:hanging="360"/>
+      </w:pPr>
+      <w:rPr>
+        <w:rFonts w:ascii="Courier New" w:hAnsi="Courier New" w:hint="default"/>
+        <w:sz w:val="20"/>
+      </w:rPr>
+    </w:lvl>
+    <w:lvl w:ilvl="2" w:tentative="1">
+      <w:start w:val="1"/>
+      <w:numFmt w:val="bullet"/>
+      <w:lvlText w:val=""/>
+      <w:lvlJc w:val="left"/>
+      <w:pPr>
+        <w:tabs>
+          <w:tab w:val="num" w:pos="2160"/>
+        </w:tabs>
+        <w:ind w:left="2160" w:hanging="360"/>
+      </w:pPr>
+      <w:rPr>
+        <w:rFonts w:ascii="Wingdings" w:hAnsi="Wingdings" w:hint="default"/>
+        <w:sz w:val="20"/>
+      </w:rPr>
+    </w:lvl>
+    <w:lvl w:ilvl="3" w:tentative="1">
+      <w:start w:val="1"/>
+      <w:numFmt w:val="bullet"/>
+      <w:lvlText w:val=""/>
+      <w:lvlJc w:val="left"/>
+      <w:pPr>
+        <w:tabs>
+          <w:tab w:val="num" w:pos="2880"/>
+        </w:tabs>
+        <w:ind w:left="2880" w:hanging="360"/>
+      </w:pPr>
+      <w:rPr>
+        <w:rFonts w:ascii="Wingdings" w:hAnsi="Wingdings" w:hint="default"/>
+        <w:sz w:val="20"/>
+      </w:rPr>
+    </w:lvl>
+    <w:lvl w:ilvl="4" w:tentative="1">
+      <w:start w:val="1"/>
+      <w:numFmt w:val="bullet"/>
+      <w:lvlText w:val=""/>
+      <w:lvlJc w:val="left"/>
+      <w:pPr>
+        <w:tabs>
+          <w:tab w:val="num" w:pos="3600"/>
+        </w:tabs>
+        <w:ind w:left="3600" w:hanging="360"/>
+      </w:pPr>
+      <w:rPr>
+        <w:rFonts w:ascii="Wingdings" w:hAnsi="Wingdings" w:hint="default"/>
+        <w:sz w:val="20"/>
+      </w:rPr>
+    </w:lvl>
+    <w:lvl w:ilvl="5" w:tentative="1">
+      <w:start w:val="1"/>
+      <w:numFmt w:val="bullet"/>
+      <w:lvlText w:val=""/>
+      <w:lvlJc w:val="left"/>
+      <w:pPr>
+        <w:tabs>
+          <w:tab w:val="num" w:pos="4320"/>
+        </w:tabs>
+        <w:ind w:left="4320" w:hanging="360"/>
+      </w:pPr>
+      <w:rPr>
+        <w:rFonts w:ascii="Wingdings" w:hAnsi="Wingdings" w:hint="default"/>
+        <w:sz w:val="20"/>
+      </w:rPr>
+    </w:lvl>
+    <w:lvl w:ilvl="6" w:tentative="1">
+      <w:start w:val="1"/>
+      <w:numFmt w:val="bullet"/>
+      <w:lvlText w:val=""/>
+      <w:lvlJc w:val="left"/>
+      <w:pPr>
+        <w:tabs>
+          <w:tab w:val="num" w:pos="5040"/>
+        </w:tabs>
+        <w:ind w:left="5040" w:hanging="360"/>
+      </w:pPr>
+      <w:rPr>
+        <w:rFonts w:ascii="Wingdings" w:hAnsi="Wingdings" w:hint="default"/>
+        <w:sz w:val="20"/>
+      </w:rPr>
+    </w:lvl>
+    <w:lvl w:ilvl="7" w:tentative="1">
+      <w:start w:val="1"/>
+      <w:numFmt w:val="bullet"/>
+      <w:lvlText w:val=""/>
+      <w:lvlJc w:val="left"/>
+      <w:pPr>
+        <w:tabs>
+          <w:tab w:val="num" w:pos="5760"/>
+        </w:tabs>
+        <w:ind w:left="5760" w:hanging="360"/>
+      </w:pPr>
+      <w:rPr>
+        <w:rFonts w:ascii="Wingdings" w:hAnsi="Wingdings" w:hint="default"/>
+        <w:sz w:val="20"/>
+      </w:rPr>
+    </w:lvl>
+    <w:lvl w:ilvl="8" w:tentative="1">
+      <w:start w:val="1"/>
+      <w:numFmt w:val="bullet"/>
+      <w:lvlText w:val=""/>
+      <w:lvlJc w:val="left"/>
+      <w:pPr>
+        <w:tabs>
+          <w:tab w:val="num" w:pos="6480"/>
+        </w:tabs>
+        <w:ind w:left="6480" w:hanging="360"/>
+      </w:pPr>
+      <w:rPr>
+        <w:rFonts w:ascii="Wingdings" w:hAnsi="Wingdings" w:hint="default"/>
+        <w:sz w:val="20"/>
+      </w:rPr>
+    </w:lvl>
+  </w:abstractNum>
+  <w:abstractNum w:abstractNumId="21" w15:restartNumberingAfterBreak="0">
+    <w:nsid w:val="5A873ECB"/>
+    <w:multiLevelType w:val="multilevel"/>
+    <w:tmpl w:val="64C6741C"/>
+    <w:lvl w:ilvl="0">
+      <w:start w:val="1"/>
+      <w:numFmt w:val="bullet"/>
+      <w:lvlText w:val=""/>
+      <w:lvlJc w:val="left"/>
+      <w:pPr>
+        <w:tabs>
+          <w:tab w:val="num" w:pos="720"/>
+        </w:tabs>
+        <w:ind w:left="720" w:hanging="360"/>
+      </w:pPr>
+      <w:rPr>
+        <w:rFonts w:ascii="Symbol" w:hAnsi="Symbol" w:hint="default"/>
+        <w:sz w:val="20"/>
+      </w:rPr>
+    </w:lvl>
+    <w:lvl w:ilvl="1" w:tentative="1">
+      <w:start w:val="1"/>
+      <w:numFmt w:val="bullet"/>
+      <w:lvlText w:val="o"/>
+      <w:lvlJc w:val="left"/>
+      <w:pPr>
+        <w:tabs>
+          <w:tab w:val="num" w:pos="1440"/>
+        </w:tabs>
+        <w:ind w:left="1440" w:hanging="360"/>
+      </w:pPr>
+      <w:rPr>
+        <w:rFonts w:ascii="Courier New" w:hAnsi="Courier New" w:hint="default"/>
+        <w:sz w:val="20"/>
+      </w:rPr>
+    </w:lvl>
+    <w:lvl w:ilvl="2" w:tentative="1">
+      <w:start w:val="1"/>
+      <w:numFmt w:val="bullet"/>
+      <w:lvlText w:val=""/>
+      <w:lvlJc w:val="left"/>
+      <w:pPr>
+        <w:tabs>
+          <w:tab w:val="num" w:pos="2160"/>
+        </w:tabs>
+        <w:ind w:left="2160" w:hanging="360"/>
+      </w:pPr>
+      <w:rPr>
+        <w:rFonts w:ascii="Wingdings" w:hAnsi="Wingdings" w:hint="default"/>
+        <w:sz w:val="20"/>
+      </w:rPr>
+    </w:lvl>
+    <w:lvl w:ilvl="3" w:tentative="1">
+      <w:start w:val="1"/>
+      <w:numFmt w:val="bullet"/>
+      <w:lvlText w:val=""/>
+      <w:lvlJc w:val="left"/>
+      <w:pPr>
+        <w:tabs>
+          <w:tab w:val="num" w:pos="2880"/>
+        </w:tabs>
+        <w:ind w:left="2880" w:hanging="360"/>
+      </w:pPr>
+      <w:rPr>
+        <w:rFonts w:ascii="Wingdings" w:hAnsi="Wingdings" w:hint="default"/>
+        <w:sz w:val="20"/>
+      </w:rPr>
+    </w:lvl>
+    <w:lvl w:ilvl="4" w:tentative="1">
+      <w:start w:val="1"/>
+      <w:numFmt w:val="bullet"/>
+      <w:lvlText w:val=""/>
+      <w:lvlJc w:val="left"/>
+      <w:pPr>
+        <w:tabs>
+          <w:tab w:val="num" w:pos="3600"/>
+        </w:tabs>
+        <w:ind w:left="3600" w:hanging="360"/>
+      </w:pPr>
+      <w:rPr>
+        <w:rFonts w:ascii="Wingdings" w:hAnsi="Wingdings" w:hint="default"/>
+        <w:sz w:val="20"/>
+      </w:rPr>
+    </w:lvl>
+    <w:lvl w:ilvl="5" w:tentative="1">
+      <w:start w:val="1"/>
+      <w:numFmt w:val="bullet"/>
+      <w:lvlText w:val=""/>
+      <w:lvlJc w:val="left"/>
+      <w:pPr>
+        <w:tabs>
+          <w:tab w:val="num" w:pos="4320"/>
+        </w:tabs>
+        <w:ind w:left="4320" w:hanging="360"/>
+      </w:pPr>
+      <w:rPr>
+        <w:rFonts w:ascii="Wingdings" w:hAnsi="Wingdings" w:hint="default"/>
+        <w:sz w:val="20"/>
+      </w:rPr>
+    </w:lvl>
+    <w:lvl w:ilvl="6" w:tentative="1">
+      <w:start w:val="1"/>
+      <w:numFmt w:val="bullet"/>
+      <w:lvlText w:val=""/>
+      <w:lvlJc w:val="left"/>
+      <w:pPr>
+        <w:tabs>
+          <w:tab w:val="num" w:pos="5040"/>
+        </w:tabs>
+        <w:ind w:left="5040" w:hanging="360"/>
+      </w:pPr>
+      <w:rPr>
+        <w:rFonts w:ascii="Wingdings" w:hAnsi="Wingdings" w:hint="default"/>
+        <w:sz w:val="20"/>
+      </w:rPr>
+    </w:lvl>
+    <w:lvl w:ilvl="7" w:tentative="1">
+      <w:start w:val="1"/>
+      <w:numFmt w:val="bullet"/>
+      <w:lvlText w:val=""/>
+      <w:lvlJc w:val="left"/>
+      <w:pPr>
+        <w:tabs>
+          <w:tab w:val="num" w:pos="5760"/>
+        </w:tabs>
+        <w:ind w:left="5760" w:hanging="360"/>
+      </w:pPr>
+      <w:rPr>
+        <w:rFonts w:ascii="Wingdings" w:hAnsi="Wingdings" w:hint="default"/>
+        <w:sz w:val="20"/>
+      </w:rPr>
+    </w:lvl>
+    <w:lvl w:ilvl="8" w:tentative="1">
+      <w:start w:val="1"/>
+      <w:numFmt w:val="bullet"/>
+      <w:lvlText w:val=""/>
+      <w:lvlJc w:val="left"/>
+      <w:pPr>
+        <w:tabs>
+          <w:tab w:val="num" w:pos="6480"/>
+        </w:tabs>
+        <w:ind w:left="6480" w:hanging="360"/>
+      </w:pPr>
+      <w:rPr>
+        <w:rFonts w:ascii="Wingdings" w:hAnsi="Wingdings" w:hint="default"/>
+        <w:sz w:val="20"/>
+      </w:rPr>
+    </w:lvl>
+  </w:abstractNum>
+  <w:abstractNum w:abstractNumId="22" w15:restartNumberingAfterBreak="0">
     <w:nsid w:val="61983F9E"/>
     <w:multiLevelType w:val="multilevel"/>
     <w:tmpl w:val="BE0A0E3C"/>
@@ -3972,7 +5592,156 @@
       </w:rPr>
     </w:lvl>
   </w:abstractNum>
-  <w:abstractNum w:abstractNumId="17" w15:restartNumberingAfterBreak="0">
+  <w:abstractNum w:abstractNumId="23" w15:restartNumberingAfterBreak="0">
+    <w:nsid w:val="6C7D53E8"/>
+    <w:multiLevelType w:val="multilevel"/>
+    <w:tmpl w:val="42F2BC38"/>
+    <w:lvl w:ilvl="0">
+      <w:start w:val="1"/>
+      <w:numFmt w:val="bullet"/>
+      <w:lvlText w:val=""/>
+      <w:lvlJc w:val="left"/>
+      <w:pPr>
+        <w:tabs>
+          <w:tab w:val="num" w:pos="720"/>
+        </w:tabs>
+        <w:ind w:left="720" w:hanging="360"/>
+      </w:pPr>
+      <w:rPr>
+        <w:rFonts w:ascii="Symbol" w:hAnsi="Symbol" w:hint="default"/>
+        <w:sz w:val="20"/>
+      </w:rPr>
+    </w:lvl>
+    <w:lvl w:ilvl="1" w:tentative="1">
+      <w:start w:val="1"/>
+      <w:numFmt w:val="bullet"/>
+      <w:lvlText w:val="o"/>
+      <w:lvlJc w:val="left"/>
+      <w:pPr>
+        <w:tabs>
+          <w:tab w:val="num" w:pos="1440"/>
+        </w:tabs>
+        <w:ind w:left="1440" w:hanging="360"/>
+      </w:pPr>
+      <w:rPr>
+        <w:rFonts w:ascii="Courier New" w:hAnsi="Courier New" w:hint="default"/>
+        <w:sz w:val="20"/>
+      </w:rPr>
+    </w:lvl>
+    <w:lvl w:ilvl="2" w:tentative="1">
+      <w:start w:val="1"/>
+      <w:numFmt w:val="bullet"/>
+      <w:lvlText w:val=""/>
+      <w:lvlJc w:val="left"/>
+      <w:pPr>
+        <w:tabs>
+          <w:tab w:val="num" w:pos="2160"/>
+        </w:tabs>
+        <w:ind w:left="2160" w:hanging="360"/>
+      </w:pPr>
+      <w:rPr>
+        <w:rFonts w:ascii="Wingdings" w:hAnsi="Wingdings" w:hint="default"/>
+        <w:sz w:val="20"/>
+      </w:rPr>
+    </w:lvl>
+    <w:lvl w:ilvl="3" w:tentative="1">
+      <w:start w:val="1"/>
+      <w:numFmt w:val="bullet"/>
+      <w:lvlText w:val=""/>
+      <w:lvlJc w:val="left"/>
+      <w:pPr>
+        <w:tabs>
+          <w:tab w:val="num" w:pos="2880"/>
+        </w:tabs>
+        <w:ind w:left="2880" w:hanging="360"/>
+      </w:pPr>
+      <w:rPr>
+        <w:rFonts w:ascii="Wingdings" w:hAnsi="Wingdings" w:hint="default"/>
+        <w:sz w:val="20"/>
+      </w:rPr>
+    </w:lvl>
+    <w:lvl w:ilvl="4" w:tentative="1">
+      <w:start w:val="1"/>
+      <w:numFmt w:val="bullet"/>
+      <w:lvlText w:val=""/>
+      <w:lvlJc w:val="left"/>
+      <w:pPr>
+        <w:tabs>
+          <w:tab w:val="num" w:pos="3600"/>
+        </w:tabs>
+        <w:ind w:left="3600" w:hanging="360"/>
+      </w:pPr>
+      <w:rPr>
+        <w:rFonts w:ascii="Wingdings" w:hAnsi="Wingdings" w:hint="default"/>
+        <w:sz w:val="20"/>
+      </w:rPr>
+    </w:lvl>
+    <w:lvl w:ilvl="5" w:tentative="1">
+      <w:start w:val="1"/>
+      <w:numFmt w:val="bullet"/>
+      <w:lvlText w:val=""/>
+      <w:lvlJc w:val="left"/>
+      <w:pPr>
+        <w:tabs>
+          <w:tab w:val="num" w:pos="4320"/>
+        </w:tabs>
+        <w:ind w:left="4320" w:hanging="360"/>
+      </w:pPr>
+      <w:rPr>
+        <w:rFonts w:ascii="Wingdings" w:hAnsi="Wingdings" w:hint="default"/>
+        <w:sz w:val="20"/>
+      </w:rPr>
+    </w:lvl>
+    <w:lvl w:ilvl="6" w:tentative="1">
+      <w:start w:val="1"/>
+      <w:numFmt w:val="bullet"/>
+      <w:lvlText w:val=""/>
+      <w:lvlJc w:val="left"/>
+      <w:pPr>
+        <w:tabs>
+          <w:tab w:val="num" w:pos="5040"/>
+        </w:tabs>
+        <w:ind w:left="5040" w:hanging="360"/>
+      </w:pPr>
+      <w:rPr>
+        <w:rFonts w:ascii="Wingdings" w:hAnsi="Wingdings" w:hint="default"/>
+        <w:sz w:val="20"/>
+      </w:rPr>
+    </w:lvl>
+    <w:lvl w:ilvl="7" w:tentative="1">
+      <w:start w:val="1"/>
+      <w:numFmt w:val="bullet"/>
+      <w:lvlText w:val=""/>
+      <w:lvlJc w:val="left"/>
+      <w:pPr>
+        <w:tabs>
+          <w:tab w:val="num" w:pos="5760"/>
+        </w:tabs>
+        <w:ind w:left="5760" w:hanging="360"/>
+      </w:pPr>
+      <w:rPr>
+        <w:rFonts w:ascii="Wingdings" w:hAnsi="Wingdings" w:hint="default"/>
+        <w:sz w:val="20"/>
+      </w:rPr>
+    </w:lvl>
+    <w:lvl w:ilvl="8" w:tentative="1">
+      <w:start w:val="1"/>
+      <w:numFmt w:val="bullet"/>
+      <w:lvlText w:val=""/>
+      <w:lvlJc w:val="left"/>
+      <w:pPr>
+        <w:tabs>
+          <w:tab w:val="num" w:pos="6480"/>
+        </w:tabs>
+        <w:ind w:left="6480" w:hanging="360"/>
+      </w:pPr>
+      <w:rPr>
+        <w:rFonts w:ascii="Wingdings" w:hAnsi="Wingdings" w:hint="default"/>
+        <w:sz w:val="20"/>
+      </w:rPr>
+    </w:lvl>
+  </w:abstractNum>
+  <w:abstractNum w:abstractNumId="24" w15:restartNumberingAfterBreak="0">
     <w:nsid w:val="705255E4"/>
     <w:multiLevelType w:val="multilevel"/>
     <w:tmpl w:val="C18A5838"/>
@@ -4085,7 +5854,7 @@
       </w:pPr>
     </w:lvl>
   </w:abstractNum>
-  <w:abstractNum w:abstractNumId="18" w15:restartNumberingAfterBreak="0">
+  <w:abstractNum w:abstractNumId="25" w15:restartNumberingAfterBreak="0">
     <w:nsid w:val="73141995"/>
     <w:multiLevelType w:val="multilevel"/>
     <w:tmpl w:val="50EAB692"/>
@@ -4234,7 +6003,7 @@
       </w:rPr>
     </w:lvl>
   </w:abstractNum>
-  <w:abstractNum w:abstractNumId="19" w15:restartNumberingAfterBreak="0">
+  <w:abstractNum w:abstractNumId="26" w15:restartNumberingAfterBreak="0">
     <w:nsid w:val="74552C0B"/>
     <w:multiLevelType w:val="multilevel"/>
     <w:tmpl w:val="AB9615D2"/>
@@ -4383,7 +6152,305 @@
       </w:rPr>
     </w:lvl>
   </w:abstractNum>
-  <w:abstractNum w:abstractNumId="20" w15:restartNumberingAfterBreak="0">
+  <w:abstractNum w:abstractNumId="27" w15:restartNumberingAfterBreak="0">
+    <w:nsid w:val="7A3640B0"/>
+    <w:multiLevelType w:val="multilevel"/>
+    <w:tmpl w:val="C9B23938"/>
+    <w:lvl w:ilvl="0">
+      <w:start w:val="1"/>
+      <w:numFmt w:val="bullet"/>
+      <w:lvlText w:val=""/>
+      <w:lvlJc w:val="left"/>
+      <w:pPr>
+        <w:tabs>
+          <w:tab w:val="num" w:pos="720"/>
+        </w:tabs>
+        <w:ind w:left="720" w:hanging="360"/>
+      </w:pPr>
+      <w:rPr>
+        <w:rFonts w:ascii="Symbol" w:hAnsi="Symbol" w:hint="default"/>
+        <w:sz w:val="20"/>
+      </w:rPr>
+    </w:lvl>
+    <w:lvl w:ilvl="1" w:tentative="1">
+      <w:start w:val="1"/>
+      <w:numFmt w:val="bullet"/>
+      <w:lvlText w:val="o"/>
+      <w:lvlJc w:val="left"/>
+      <w:pPr>
+        <w:tabs>
+          <w:tab w:val="num" w:pos="1440"/>
+        </w:tabs>
+        <w:ind w:left="1440" w:hanging="360"/>
+      </w:pPr>
+      <w:rPr>
+        <w:rFonts w:ascii="Courier New" w:hAnsi="Courier New" w:hint="default"/>
+        <w:sz w:val="20"/>
+      </w:rPr>
+    </w:lvl>
+    <w:lvl w:ilvl="2" w:tentative="1">
+      <w:start w:val="1"/>
+      <w:numFmt w:val="bullet"/>
+      <w:lvlText w:val=""/>
+      <w:lvlJc w:val="left"/>
+      <w:pPr>
+        <w:tabs>
+          <w:tab w:val="num" w:pos="2160"/>
+        </w:tabs>
+        <w:ind w:left="2160" w:hanging="360"/>
+      </w:pPr>
+      <w:rPr>
+        <w:rFonts w:ascii="Wingdings" w:hAnsi="Wingdings" w:hint="default"/>
+        <w:sz w:val="20"/>
+      </w:rPr>
+    </w:lvl>
+    <w:lvl w:ilvl="3" w:tentative="1">
+      <w:start w:val="1"/>
+      <w:numFmt w:val="bullet"/>
+      <w:lvlText w:val=""/>
+      <w:lvlJc w:val="left"/>
+      <w:pPr>
+        <w:tabs>
+          <w:tab w:val="num" w:pos="2880"/>
+        </w:tabs>
+        <w:ind w:left="2880" w:hanging="360"/>
+      </w:pPr>
+      <w:rPr>
+        <w:rFonts w:ascii="Wingdings" w:hAnsi="Wingdings" w:hint="default"/>
+        <w:sz w:val="20"/>
+      </w:rPr>
+    </w:lvl>
+    <w:lvl w:ilvl="4" w:tentative="1">
+      <w:start w:val="1"/>
+      <w:numFmt w:val="bullet"/>
+      <w:lvlText w:val=""/>
+      <w:lvlJc w:val="left"/>
+      <w:pPr>
+        <w:tabs>
+          <w:tab w:val="num" w:pos="3600"/>
+        </w:tabs>
+        <w:ind w:left="3600" w:hanging="360"/>
+      </w:pPr>
+      <w:rPr>
+        <w:rFonts w:ascii="Wingdings" w:hAnsi="Wingdings" w:hint="default"/>
+        <w:sz w:val="20"/>
+      </w:rPr>
+    </w:lvl>
+    <w:lvl w:ilvl="5" w:tentative="1">
+      <w:start w:val="1"/>
+      <w:numFmt w:val="bullet"/>
+      <w:lvlText w:val=""/>
+      <w:lvlJc w:val="left"/>
+      <w:pPr>
+        <w:tabs>
+          <w:tab w:val="num" w:pos="4320"/>
+        </w:tabs>
+        <w:ind w:left="4320" w:hanging="360"/>
+      </w:pPr>
+      <w:rPr>
+        <w:rFonts w:ascii="Wingdings" w:hAnsi="Wingdings" w:hint="default"/>
+        <w:sz w:val="20"/>
+      </w:rPr>
+    </w:lvl>
+    <w:lvl w:ilvl="6" w:tentative="1">
+      <w:start w:val="1"/>
+      <w:numFmt w:val="bullet"/>
+      <w:lvlText w:val=""/>
+      <w:lvlJc w:val="left"/>
+      <w:pPr>
+        <w:tabs>
+          <w:tab w:val="num" w:pos="5040"/>
+        </w:tabs>
+        <w:ind w:left="5040" w:hanging="360"/>
+      </w:pPr>
+      <w:rPr>
+        <w:rFonts w:ascii="Wingdings" w:hAnsi="Wingdings" w:hint="default"/>
+        <w:sz w:val="20"/>
+      </w:rPr>
+    </w:lvl>
+    <w:lvl w:ilvl="7" w:tentative="1">
+      <w:start w:val="1"/>
+      <w:numFmt w:val="bullet"/>
+      <w:lvlText w:val=""/>
+      <w:lvlJc w:val="left"/>
+      <w:pPr>
+        <w:tabs>
+          <w:tab w:val="num" w:pos="5760"/>
+        </w:tabs>
+        <w:ind w:left="5760" w:hanging="360"/>
+      </w:pPr>
+      <w:rPr>
+        <w:rFonts w:ascii="Wingdings" w:hAnsi="Wingdings" w:hint="default"/>
+        <w:sz w:val="20"/>
+      </w:rPr>
+    </w:lvl>
+    <w:lvl w:ilvl="8" w:tentative="1">
+      <w:start w:val="1"/>
+      <w:numFmt w:val="bullet"/>
+      <w:lvlText w:val=""/>
+      <w:lvlJc w:val="left"/>
+      <w:pPr>
+        <w:tabs>
+          <w:tab w:val="num" w:pos="6480"/>
+        </w:tabs>
+        <w:ind w:left="6480" w:hanging="360"/>
+      </w:pPr>
+      <w:rPr>
+        <w:rFonts w:ascii="Wingdings" w:hAnsi="Wingdings" w:hint="default"/>
+        <w:sz w:val="20"/>
+      </w:rPr>
+    </w:lvl>
+  </w:abstractNum>
+  <w:abstractNum w:abstractNumId="28" w15:restartNumberingAfterBreak="0">
+    <w:nsid w:val="7C61715F"/>
+    <w:multiLevelType w:val="multilevel"/>
+    <w:tmpl w:val="55CCDA5A"/>
+    <w:lvl w:ilvl="0">
+      <w:start w:val="1"/>
+      <w:numFmt w:val="bullet"/>
+      <w:lvlText w:val=""/>
+      <w:lvlJc w:val="left"/>
+      <w:pPr>
+        <w:tabs>
+          <w:tab w:val="num" w:pos="720"/>
+        </w:tabs>
+        <w:ind w:left="720" w:hanging="360"/>
+      </w:pPr>
+      <w:rPr>
+        <w:rFonts w:ascii="Symbol" w:hAnsi="Symbol" w:hint="default"/>
+        <w:sz w:val="20"/>
+      </w:rPr>
+    </w:lvl>
+    <w:lvl w:ilvl="1" w:tentative="1">
+      <w:start w:val="1"/>
+      <w:numFmt w:val="bullet"/>
+      <w:lvlText w:val="o"/>
+      <w:lvlJc w:val="left"/>
+      <w:pPr>
+        <w:tabs>
+          <w:tab w:val="num" w:pos="1440"/>
+        </w:tabs>
+        <w:ind w:left="1440" w:hanging="360"/>
+      </w:pPr>
+      <w:rPr>
+        <w:rFonts w:ascii="Courier New" w:hAnsi="Courier New" w:hint="default"/>
+        <w:sz w:val="20"/>
+      </w:rPr>
+    </w:lvl>
+    <w:lvl w:ilvl="2" w:tentative="1">
+      <w:start w:val="1"/>
+      <w:numFmt w:val="bullet"/>
+      <w:lvlText w:val=""/>
+      <w:lvlJc w:val="left"/>
+      <w:pPr>
+        <w:tabs>
+          <w:tab w:val="num" w:pos="2160"/>
+        </w:tabs>
+        <w:ind w:left="2160" w:hanging="360"/>
+      </w:pPr>
+      <w:rPr>
+        <w:rFonts w:ascii="Wingdings" w:hAnsi="Wingdings" w:hint="default"/>
+        <w:sz w:val="20"/>
+      </w:rPr>
+    </w:lvl>
+    <w:lvl w:ilvl="3" w:tentative="1">
+      <w:start w:val="1"/>
+      <w:numFmt w:val="bullet"/>
+      <w:lvlText w:val=""/>
+      <w:lvlJc w:val="left"/>
+      <w:pPr>
+        <w:tabs>
+          <w:tab w:val="num" w:pos="2880"/>
+        </w:tabs>
+        <w:ind w:left="2880" w:hanging="360"/>
+      </w:pPr>
+      <w:rPr>
+        <w:rFonts w:ascii="Wingdings" w:hAnsi="Wingdings" w:hint="default"/>
+        <w:sz w:val="20"/>
+      </w:rPr>
+    </w:lvl>
+    <w:lvl w:ilvl="4" w:tentative="1">
+      <w:start w:val="1"/>
+      <w:numFmt w:val="bullet"/>
+      <w:lvlText w:val=""/>
+      <w:lvlJc w:val="left"/>
+      <w:pPr>
+        <w:tabs>
+          <w:tab w:val="num" w:pos="3600"/>
+        </w:tabs>
+        <w:ind w:left="3600" w:hanging="360"/>
+      </w:pPr>
+      <w:rPr>
+        <w:rFonts w:ascii="Wingdings" w:hAnsi="Wingdings" w:hint="default"/>
+        <w:sz w:val="20"/>
+      </w:rPr>
+    </w:lvl>
+    <w:lvl w:ilvl="5" w:tentative="1">
+      <w:start w:val="1"/>
+      <w:numFmt w:val="bullet"/>
+      <w:lvlText w:val=""/>
+      <w:lvlJc w:val="left"/>
+      <w:pPr>
+        <w:tabs>
+          <w:tab w:val="num" w:pos="4320"/>
+        </w:tabs>
+        <w:ind w:left="4320" w:hanging="360"/>
+      </w:pPr>
+      <w:rPr>
+        <w:rFonts w:ascii="Wingdings" w:hAnsi="Wingdings" w:hint="default"/>
+        <w:sz w:val="20"/>
+      </w:rPr>
+    </w:lvl>
+    <w:lvl w:ilvl="6" w:tentative="1">
+      <w:start w:val="1"/>
+      <w:numFmt w:val="bullet"/>
+      <w:lvlText w:val=""/>
+      <w:lvlJc w:val="left"/>
+      <w:pPr>
+        <w:tabs>
+          <w:tab w:val="num" w:pos="5040"/>
+        </w:tabs>
+        <w:ind w:left="5040" w:hanging="360"/>
+      </w:pPr>
+      <w:rPr>
+        <w:rFonts w:ascii="Wingdings" w:hAnsi="Wingdings" w:hint="default"/>
+        <w:sz w:val="20"/>
+      </w:rPr>
+    </w:lvl>
+    <w:lvl w:ilvl="7" w:tentative="1">
+      <w:start w:val="1"/>
+      <w:numFmt w:val="bullet"/>
+      <w:lvlText w:val=""/>
+      <w:lvlJc w:val="left"/>
+      <w:pPr>
+        <w:tabs>
+          <w:tab w:val="num" w:pos="5760"/>
+        </w:tabs>
+        <w:ind w:left="5760" w:hanging="360"/>
+      </w:pPr>
+      <w:rPr>
+        <w:rFonts w:ascii="Wingdings" w:hAnsi="Wingdings" w:hint="default"/>
+        <w:sz w:val="20"/>
+      </w:rPr>
+    </w:lvl>
+    <w:lvl w:ilvl="8" w:tentative="1">
+      <w:start w:val="1"/>
+      <w:numFmt w:val="bullet"/>
+      <w:lvlText w:val=""/>
+      <w:lvlJc w:val="left"/>
+      <w:pPr>
+        <w:tabs>
+          <w:tab w:val="num" w:pos="6480"/>
+        </w:tabs>
+        <w:ind w:left="6480" w:hanging="360"/>
+      </w:pPr>
+      <w:rPr>
+        <w:rFonts w:ascii="Wingdings" w:hAnsi="Wingdings" w:hint="default"/>
+        <w:sz w:val="20"/>
+      </w:rPr>
+    </w:lvl>
+  </w:abstractNum>
+  <w:abstractNum w:abstractNumId="29" w15:restartNumberingAfterBreak="0">
     <w:nsid w:val="7E282539"/>
     <w:multiLevelType w:val="multilevel"/>
     <w:tmpl w:val="4AECA83E"/>
@@ -4497,67 +6564,94 @@
     </w:lvl>
   </w:abstractNum>
   <w:num w:numId="1" w16cid:durableId="2071800722">
+    <w:abstractNumId w:val="13"/>
+  </w:num>
+  <w:num w:numId="2" w16cid:durableId="1263803273">
+    <w:abstractNumId w:val="11"/>
+  </w:num>
+  <w:num w:numId="3" w16cid:durableId="1218663431">
+    <w:abstractNumId w:val="1"/>
+  </w:num>
+  <w:num w:numId="4" w16cid:durableId="1189567517">
+    <w:abstractNumId w:val="15"/>
+  </w:num>
+  <w:num w:numId="5" w16cid:durableId="1490250010">
+    <w:abstractNumId w:val="5"/>
+  </w:num>
+  <w:num w:numId="6" w16cid:durableId="968585108">
+    <w:abstractNumId w:val="22"/>
+  </w:num>
+  <w:num w:numId="7" w16cid:durableId="110591932">
+    <w:abstractNumId w:val="16"/>
+  </w:num>
+  <w:num w:numId="8" w16cid:durableId="1593122853">
     <w:abstractNumId w:val="9"/>
   </w:num>
-  <w:num w:numId="2" w16cid:durableId="1263803273">
+  <w:num w:numId="9" w16cid:durableId="1183787445">
+    <w:abstractNumId w:val="25"/>
+  </w:num>
+  <w:num w:numId="10" w16cid:durableId="1489400086">
+    <w:abstractNumId w:val="24"/>
+  </w:num>
+  <w:num w:numId="11" w16cid:durableId="413354760">
+    <w:abstractNumId w:val="6"/>
+  </w:num>
+  <w:num w:numId="12" w16cid:durableId="966278984">
+    <w:abstractNumId w:val="14"/>
+  </w:num>
+  <w:num w:numId="13" w16cid:durableId="1842698467">
+    <w:abstractNumId w:val="29"/>
+  </w:num>
+  <w:num w:numId="14" w16cid:durableId="1424253953">
+    <w:abstractNumId w:val="17"/>
+  </w:num>
+  <w:num w:numId="15" w16cid:durableId="1332871705">
+    <w:abstractNumId w:val="12"/>
+  </w:num>
+  <w:num w:numId="16" w16cid:durableId="32657764">
+    <w:abstractNumId w:val="8"/>
+  </w:num>
+  <w:num w:numId="17" w16cid:durableId="1188525434">
     <w:abstractNumId w:val="7"/>
   </w:num>
-  <w:num w:numId="3" w16cid:durableId="1218663431">
+  <w:num w:numId="18" w16cid:durableId="919563664">
+    <w:abstractNumId w:val="2"/>
+  </w:num>
+  <w:num w:numId="19" w16cid:durableId="1214730480">
+    <w:abstractNumId w:val="26"/>
+  </w:num>
+  <w:num w:numId="20" w16cid:durableId="936249676">
+    <w:abstractNumId w:val="18"/>
+  </w:num>
+  <w:num w:numId="21" w16cid:durableId="962535114">
+    <w:abstractNumId w:val="19"/>
+  </w:num>
+  <w:num w:numId="22" w16cid:durableId="752775803">
+    <w:abstractNumId w:val="10"/>
+  </w:num>
+  <w:num w:numId="23" w16cid:durableId="1785030690">
+    <w:abstractNumId w:val="4"/>
+  </w:num>
+  <w:num w:numId="24" w16cid:durableId="130179261">
     <w:abstractNumId w:val="0"/>
   </w:num>
-  <w:num w:numId="4" w16cid:durableId="1189567517">
-    <w:abstractNumId w:val="11"/>
-  </w:num>
-  <w:num w:numId="5" w16cid:durableId="1490250010">
-    <w:abstractNumId w:val="2"/>
-  </w:num>
-  <w:num w:numId="6" w16cid:durableId="968585108">
-    <w:abstractNumId w:val="16"/>
-  </w:num>
-  <w:num w:numId="7" w16cid:durableId="110591932">
-    <w:abstractNumId w:val="12"/>
-  </w:num>
-  <w:num w:numId="8" w16cid:durableId="1593122853">
-    <w:abstractNumId w:val="6"/>
-  </w:num>
-  <w:num w:numId="9" w16cid:durableId="1183787445">
-    <w:abstractNumId w:val="18"/>
-  </w:num>
-  <w:num w:numId="10" w16cid:durableId="1489400086">
-    <w:abstractNumId w:val="17"/>
-  </w:num>
-  <w:num w:numId="11" w16cid:durableId="413354760">
+  <w:num w:numId="25" w16cid:durableId="1281843633">
     <w:abstractNumId w:val="3"/>
   </w:num>
-  <w:num w:numId="12" w16cid:durableId="966278984">
-    <w:abstractNumId w:val="10"/>
+  <w:num w:numId="26" w16cid:durableId="888958218">
+    <w:abstractNumId w:val="28"/>
   </w:num>
-  <w:num w:numId="13" w16cid:durableId="1842698467">
+  <w:num w:numId="27" w16cid:durableId="1555316065">
+    <w:abstractNumId w:val="21"/>
+  </w:num>
+  <w:num w:numId="28" w16cid:durableId="1158501901">
+    <w:abstractNumId w:val="27"/>
+  </w:num>
+  <w:num w:numId="29" w16cid:durableId="283192464">
+    <w:abstractNumId w:val="23"/>
+  </w:num>
+  <w:num w:numId="30" w16cid:durableId="1355888463">
     <w:abstractNumId w:val="20"/>
-  </w:num>
-  <w:num w:numId="14" w16cid:durableId="1424253953">
-    <w:abstractNumId w:val="13"/>
-  </w:num>
-  <w:num w:numId="15" w16cid:durableId="1332871705">
-    <w:abstractNumId w:val="8"/>
-  </w:num>
-  <w:num w:numId="16" w16cid:durableId="32657764">
-    <w:abstractNumId w:val="5"/>
-  </w:num>
-  <w:num w:numId="17" w16cid:durableId="1188525434">
-    <w:abstractNumId w:val="4"/>
-  </w:num>
-  <w:num w:numId="18" w16cid:durableId="919563664">
-    <w:abstractNumId w:val="1"/>
-  </w:num>
-  <w:num w:numId="19" w16cid:durableId="1214730480">
-    <w:abstractNumId w:val="19"/>
-  </w:num>
-  <w:num w:numId="20" w16cid:durableId="936249676">
-    <w:abstractNumId w:val="14"/>
-  </w:num>
-  <w:num w:numId="21" w16cid:durableId="962535114">
-    <w:abstractNumId w:val="15"/>
   </w:num>
 </w:numbering>
 </file>

</xml_diff>